<commit_message>
task 2 of skillcoin
</commit_message>
<xml_diff>
--- a/html tags.docx
+++ b/html tags.docx
@@ -20,7 +20,6 @@
           <w:lang w:eastAsia="en-IN"/>
         </w:rPr>
       </w:pPr>
-      <w:proofErr w:type="gramStart"/>
       <w:r>
         <w:rPr>
           <w:rFonts w:eastAsia="Times New Roman" w:cstheme="minorHAnsi"/>
@@ -31,40 +30,17 @@
           <w:szCs w:val="28"/>
           <w:lang w:eastAsia="en-IN"/>
         </w:rPr>
-        <w:t>&lt;!--</w:t>
-      </w:r>
-      <w:proofErr w:type="gramEnd"/>
-      <w:r>
-        <w:rPr>
-          <w:rFonts w:eastAsia="Times New Roman" w:cstheme="minorHAnsi"/>
-          <w:b/>
-          <w:bCs/>
-          <w:color w:val="222222"/>
-          <w:sz w:val="28"/>
-          <w:szCs w:val="28"/>
-          <w:lang w:eastAsia="en-IN"/>
-        </w:rPr>
-        <w:t>...--&gt;</w:t>
-      </w:r>
-      <w:r>
-        <w:rPr>
-          <w:rFonts w:eastAsia="Times New Roman" w:cstheme="minorHAnsi"/>
-          <w:color w:val="222222"/>
-          <w:sz w:val="28"/>
-          <w:szCs w:val="28"/>
-          <w:lang w:eastAsia="en-IN"/>
-        </w:rPr>
-        <w:t> </w:t>
-      </w:r>
-      <w:r>
-        <w:rPr>
-          <w:rFonts w:eastAsia="Times New Roman" w:cstheme="minorHAnsi"/>
-          <w:color w:val="222222"/>
-          <w:sz w:val="28"/>
-          <w:szCs w:val="28"/>
-          <w:lang w:eastAsia="en-IN"/>
-        </w:rPr>
-        <w:t>- Comment line</w:t>
+        <w:t>&lt;!--...--&gt;</w:t>
+      </w:r>
+      <w:r>
+        <w:rPr>
+          <w:rFonts w:eastAsia="Times New Roman" w:cstheme="minorHAnsi"/>
+          <w:color w:val="222222"/>
+          <w:sz w:val="28"/>
+          <w:szCs w:val="28"/>
+          <w:lang w:eastAsia="en-IN"/>
+        </w:rPr>
+        <w:t> - Comment line</w:t>
       </w:r>
     </w:p>
     <w:p>
@@ -81,49 +57,15 @@
           <w:lang w:eastAsia="en-IN"/>
         </w:rPr>
       </w:pPr>
-      <w:proofErr w:type="spellStart"/>
-      <w:r>
-        <w:rPr>
-          <w:rFonts w:eastAsia="Times New Roman" w:cstheme="minorHAnsi"/>
-          <w:color w:val="222222"/>
-          <w:sz w:val="28"/>
-          <w:szCs w:val="28"/>
-          <w:lang w:eastAsia="en-IN"/>
-        </w:rPr>
-        <w:t>Eg</w:t>
-      </w:r>
-      <w:proofErr w:type="spellEnd"/>
-      <w:r>
-        <w:rPr>
-          <w:rFonts w:eastAsia="Times New Roman" w:cstheme="minorHAnsi"/>
-          <w:color w:val="222222"/>
-          <w:sz w:val="28"/>
-          <w:szCs w:val="28"/>
-          <w:lang w:eastAsia="en-IN"/>
-        </w:rPr>
-        <w:t xml:space="preserve">: </w:t>
-      </w:r>
-      <w:proofErr w:type="gramStart"/>
-      <w:r>
-        <w:rPr>
-          <w:rFonts w:eastAsia="Times New Roman" w:cstheme="minorHAnsi"/>
-          <w:color w:val="222222"/>
-          <w:sz w:val="28"/>
-          <w:szCs w:val="28"/>
-          <w:lang w:eastAsia="en-IN"/>
-        </w:rPr>
-        <w:t>&lt;!--</w:t>
-      </w:r>
-      <w:proofErr w:type="gramEnd"/>
-      <w:r>
-        <w:rPr>
-          <w:rFonts w:eastAsia="Times New Roman" w:cstheme="minorHAnsi"/>
-          <w:color w:val="222222"/>
-          <w:sz w:val="28"/>
-          <w:szCs w:val="28"/>
-          <w:lang w:eastAsia="en-IN"/>
-        </w:rPr>
-        <w:t xml:space="preserve"> This is a paragraph --&gt;</w:t>
+      <w:r>
+        <w:rPr>
+          <w:rFonts w:eastAsia="Times New Roman" w:cstheme="minorHAnsi"/>
+          <w:color w:val="222222"/>
+          <w:sz w:val="28"/>
+          <w:szCs w:val="28"/>
+          <w:lang w:eastAsia="en-IN"/>
+        </w:rPr>
+        <w:t>Eg: &lt;!-- This is a paragraph --&gt;</w:t>
       </w:r>
     </w:p>
     <w:p>
@@ -195,40 +137,16 @@
           <w:lang w:eastAsia="en-IN"/>
         </w:rPr>
       </w:pPr>
-      <w:proofErr w:type="spellStart"/>
-      <w:r>
-        <w:rPr>
-          <w:rStyle w:val="tagcolor"/>
-          <w:rFonts w:cstheme="minorHAnsi"/>
-          <w:color w:val="000000" w:themeColor="text1"/>
-          <w:sz w:val="28"/>
-          <w:szCs w:val="28"/>
-          <w:shd w:val="clear" w:color="auto" w:fill="FFFFFF"/>
-        </w:rPr>
-        <w:t>Eg</w:t>
-      </w:r>
-      <w:proofErr w:type="spellEnd"/>
-      <w:r>
-        <w:rPr>
-          <w:rStyle w:val="tagcolor"/>
-          <w:rFonts w:cstheme="minorHAnsi"/>
-          <w:color w:val="000000" w:themeColor="text1"/>
-          <w:sz w:val="28"/>
-          <w:szCs w:val="28"/>
-          <w:shd w:val="clear" w:color="auto" w:fill="FFFFFF"/>
-        </w:rPr>
-        <w:t xml:space="preserve">: </w:t>
-      </w:r>
-      <w:r>
-        <w:rPr>
-          <w:rStyle w:val="tagcolor"/>
-          <w:rFonts w:cstheme="minorHAnsi"/>
-          <w:color w:val="000000" w:themeColor="text1"/>
-          <w:sz w:val="28"/>
-          <w:szCs w:val="28"/>
-          <w:shd w:val="clear" w:color="auto" w:fill="FFFFFF"/>
-        </w:rPr>
-        <w:t>&lt;</w:t>
+      <w:r>
+        <w:rPr>
+          <w:rStyle w:val="tagcolor"/>
+          <w:rFonts w:cstheme="minorHAnsi"/>
+          <w:color w:val="000000" w:themeColor="text1"/>
+          <w:sz w:val="28"/>
+          <w:szCs w:val="28"/>
+          <w:shd w:val="clear" w:color="auto" w:fill="FFFFFF"/>
+        </w:rPr>
+        <w:t>Eg: &lt;</w:t>
       </w:r>
       <w:r>
         <w:rPr>
@@ -342,56 +260,24 @@
           <w:lang w:eastAsia="en-IN"/>
         </w:rPr>
       </w:pPr>
-      <w:proofErr w:type="spellStart"/>
-      <w:r>
-        <w:rPr>
-          <w:rFonts w:eastAsia="Times New Roman" w:cstheme="minorHAnsi"/>
-          <w:color w:val="222222"/>
-          <w:sz w:val="28"/>
-          <w:szCs w:val="28"/>
-          <w:lang w:eastAsia="en-IN"/>
-        </w:rPr>
-        <w:t>Eg</w:t>
-      </w:r>
-      <w:proofErr w:type="spellEnd"/>
-      <w:r>
-        <w:rPr>
-          <w:rFonts w:eastAsia="Times New Roman" w:cstheme="minorHAnsi"/>
-          <w:color w:val="222222"/>
-          <w:sz w:val="28"/>
-          <w:szCs w:val="28"/>
-          <w:lang w:eastAsia="en-IN"/>
-        </w:rPr>
-        <w:t xml:space="preserve">: </w:t>
-      </w:r>
-      <w:r>
-        <w:rPr>
-          <w:rFonts w:cstheme="minorHAnsi"/>
-          <w:color w:val="000000" w:themeColor="text1"/>
-          <w:sz w:val="28"/>
-          <w:szCs w:val="28"/>
-        </w:rPr>
-        <w:t xml:space="preserve">&lt;a </w:t>
-      </w:r>
-      <w:proofErr w:type="spellStart"/>
-      <w:r>
-        <w:rPr>
-          <w:rFonts w:cstheme="minorHAnsi"/>
-          <w:color w:val="000000" w:themeColor="text1"/>
-          <w:sz w:val="28"/>
-          <w:szCs w:val="28"/>
-        </w:rPr>
-        <w:t>href</w:t>
-      </w:r>
-      <w:proofErr w:type="spellEnd"/>
-      <w:r>
-        <w:rPr>
-          <w:rFonts w:cstheme="minorHAnsi"/>
-          <w:color w:val="000000" w:themeColor="text1"/>
-          <w:sz w:val="28"/>
-          <w:szCs w:val="28"/>
-        </w:rPr>
-        <w:t xml:space="preserve"> = "URL"&gt;</w:t>
+      <w:r>
+        <w:rPr>
+          <w:rFonts w:eastAsia="Times New Roman" w:cstheme="minorHAnsi"/>
+          <w:color w:val="222222"/>
+          <w:sz w:val="28"/>
+          <w:szCs w:val="28"/>
+          <w:lang w:eastAsia="en-IN"/>
+        </w:rPr>
+        <w:t xml:space="preserve">Eg: </w:t>
+      </w:r>
+      <w:r>
+        <w:rPr>
+          <w:rFonts w:cstheme="minorHAnsi"/>
+          <w:color w:val="000000" w:themeColor="text1"/>
+          <w:sz w:val="28"/>
+          <w:szCs w:val="28"/>
+        </w:rPr>
+        <w:t>&lt;a href = "URL"&gt;</w:t>
       </w:r>
       <w:r>
         <w:rPr>
@@ -455,90 +341,112 @@
           <w:szCs w:val="28"/>
           <w:lang w:eastAsia="en-IN"/>
         </w:rPr>
+        <w:t>&lt;abbr&gt; </w:t>
+      </w:r>
+      <w:r>
+        <w:rPr>
+          <w:rFonts w:eastAsia="Times New Roman" w:cstheme="minorHAnsi"/>
+          <w:color w:val="222222"/>
+          <w:sz w:val="28"/>
+          <w:szCs w:val="28"/>
+          <w:lang w:eastAsia="en-IN"/>
+        </w:rPr>
+        <w:t>- Abbreviation tag</w:t>
+      </w:r>
+    </w:p>
+    <w:p>
+      <w:pPr>
+        <w:shd w:val="clear" w:color="auto" w:fill="FFFFFF"/>
+        <w:spacing w:after="0" w:line="240" w:lineRule="auto"/>
+        <w:ind w:left="360"/>
+        <w:jc w:val="both"/>
+        <w:rPr>
+          <w:rFonts w:cstheme="minorHAnsi"/>
+          <w:color w:val="000000" w:themeColor="text1"/>
+          <w:sz w:val="28"/>
+          <w:szCs w:val="28"/>
+          <w:shd w:val="clear" w:color="auto" w:fill="FFFFFF"/>
+        </w:rPr>
+      </w:pPr>
+      <w:r>
+        <w:rPr>
+          <w:rFonts w:eastAsia="Times New Roman" w:cstheme="minorHAnsi"/>
+          <w:color w:val="222222"/>
+          <w:sz w:val="28"/>
+          <w:szCs w:val="28"/>
+          <w:lang w:eastAsia="en-IN"/>
+        </w:rPr>
+        <w:t xml:space="preserve">Eg: </w:t>
+      </w:r>
+      <w:r>
+        <w:rPr>
+          <w:rFonts w:cstheme="minorHAnsi"/>
+          <w:color w:val="000000" w:themeColor="text1"/>
+          <w:sz w:val="28"/>
+          <w:szCs w:val="28"/>
+          <w:shd w:val="clear" w:color="auto" w:fill="FFFFFF"/>
+        </w:rPr>
+        <w:t>The </w:t>
+      </w:r>
+      <w:r>
+        <w:rPr>
+          <w:rStyle w:val="tagcolor"/>
+          <w:rFonts w:cstheme="minorHAnsi"/>
+          <w:color w:val="000000" w:themeColor="text1"/>
+          <w:sz w:val="28"/>
+          <w:szCs w:val="28"/>
+        </w:rPr>
         <w:t>&lt;</w:t>
       </w:r>
-      <w:proofErr w:type="spellStart"/>
-      <w:r>
-        <w:rPr>
-          <w:rFonts w:eastAsia="Times New Roman" w:cstheme="minorHAnsi"/>
-          <w:b/>
-          <w:bCs/>
-          <w:color w:val="222222"/>
-          <w:sz w:val="28"/>
-          <w:szCs w:val="28"/>
-          <w:lang w:eastAsia="en-IN"/>
+      <w:r>
+        <w:rPr>
+          <w:rStyle w:val="tagnamecolor"/>
+          <w:rFonts w:cstheme="minorHAnsi"/>
+          <w:color w:val="000000" w:themeColor="text1"/>
+          <w:sz w:val="28"/>
+          <w:szCs w:val="28"/>
         </w:rPr>
         <w:t>abbr</w:t>
       </w:r>
-      <w:proofErr w:type="spellEnd"/>
-      <w:r>
-        <w:rPr>
-          <w:rFonts w:eastAsia="Times New Roman" w:cstheme="minorHAnsi"/>
-          <w:b/>
-          <w:bCs/>
-          <w:color w:val="222222"/>
-          <w:sz w:val="28"/>
-          <w:szCs w:val="28"/>
-          <w:lang w:eastAsia="en-IN"/>
-        </w:rPr>
-        <w:t>&gt; </w:t>
-      </w:r>
-      <w:r>
-        <w:rPr>
-          <w:rFonts w:eastAsia="Times New Roman" w:cstheme="minorHAnsi"/>
-          <w:color w:val="222222"/>
-          <w:sz w:val="28"/>
-          <w:szCs w:val="28"/>
-          <w:lang w:eastAsia="en-IN"/>
-        </w:rPr>
-        <w:t>- Abbreviation tag</w:t>
-      </w:r>
-    </w:p>
-    <w:p>
-      <w:pPr>
-        <w:shd w:val="clear" w:color="auto" w:fill="FFFFFF"/>
-        <w:spacing w:after="0" w:line="240" w:lineRule="auto"/>
-        <w:ind w:left="360"/>
-        <w:jc w:val="both"/>
-        <w:rPr>
-          <w:rFonts w:cstheme="minorHAnsi"/>
-          <w:color w:val="000000" w:themeColor="text1"/>
-          <w:sz w:val="28"/>
-          <w:szCs w:val="28"/>
-          <w:shd w:val="clear" w:color="auto" w:fill="FFFFFF"/>
-        </w:rPr>
-      </w:pPr>
-      <w:proofErr w:type="spellStart"/>
-      <w:r>
-        <w:rPr>
-          <w:rFonts w:eastAsia="Times New Roman" w:cstheme="minorHAnsi"/>
-          <w:color w:val="222222"/>
-          <w:sz w:val="28"/>
-          <w:szCs w:val="28"/>
-          <w:lang w:eastAsia="en-IN"/>
-        </w:rPr>
-        <w:t>Eg</w:t>
-      </w:r>
-      <w:proofErr w:type="spellEnd"/>
-      <w:r>
-        <w:rPr>
-          <w:rFonts w:eastAsia="Times New Roman" w:cstheme="minorHAnsi"/>
-          <w:color w:val="222222"/>
-          <w:sz w:val="28"/>
-          <w:szCs w:val="28"/>
-          <w:lang w:eastAsia="en-IN"/>
-        </w:rPr>
-        <w:t xml:space="preserve">: </w:t>
-      </w:r>
-      <w:r>
-        <w:rPr>
-          <w:rFonts w:cstheme="minorHAnsi"/>
-          <w:color w:val="000000" w:themeColor="text1"/>
-          <w:sz w:val="28"/>
-          <w:szCs w:val="28"/>
-          <w:shd w:val="clear" w:color="auto" w:fill="FFFFFF"/>
-        </w:rPr>
-        <w:t>The </w:t>
+      <w:r>
+        <w:rPr>
+          <w:rStyle w:val="attributecolor"/>
+          <w:rFonts w:cstheme="minorHAnsi"/>
+          <w:color w:val="000000" w:themeColor="text1"/>
+          <w:sz w:val="28"/>
+          <w:szCs w:val="28"/>
+        </w:rPr>
+        <w:t> title</w:t>
+      </w:r>
+      <w:r>
+        <w:rPr>
+          <w:rStyle w:val="attributevaluecolor"/>
+          <w:rFonts w:cstheme="minorHAnsi"/>
+          <w:color w:val="000000" w:themeColor="text1"/>
+          <w:sz w:val="28"/>
+          <w:szCs w:val="28"/>
+        </w:rPr>
+        <w:t>="Hyper Text Markup Language"</w:t>
+      </w:r>
+      <w:r>
+        <w:rPr>
+          <w:rStyle w:val="tagcolor"/>
+          <w:rFonts w:cstheme="minorHAnsi"/>
+          <w:color w:val="000000" w:themeColor="text1"/>
+          <w:sz w:val="28"/>
+          <w:szCs w:val="28"/>
+        </w:rPr>
+        <w:t>&gt;</w:t>
+      </w:r>
+      <w:r>
+        <w:rPr>
+          <w:rFonts w:cstheme="minorHAnsi"/>
+          <w:color w:val="000000" w:themeColor="text1"/>
+          <w:sz w:val="28"/>
+          <w:szCs w:val="28"/>
+          <w:shd w:val="clear" w:color="auto" w:fill="FFFFFF"/>
+        </w:rPr>
+        <w:t>HTML</w:t>
       </w:r>
       <w:r>
         <w:rPr>
@@ -550,7 +458,6 @@
         </w:rPr>
         <w:t>&lt;</w:t>
       </w:r>
-      <w:proofErr w:type="spellStart"/>
       <w:r>
         <w:rPr>
           <w:rStyle w:val="tagnamecolor"/>
@@ -559,101 +466,8 @@
           <w:sz w:val="28"/>
           <w:szCs w:val="28"/>
         </w:rPr>
-        <w:t>abbr</w:t>
-      </w:r>
-      <w:proofErr w:type="spellEnd"/>
-      <w:r>
-        <w:rPr>
-          <w:rStyle w:val="attributecolor"/>
-          <w:rFonts w:cstheme="minorHAnsi"/>
-          <w:color w:val="000000" w:themeColor="text1"/>
-          <w:sz w:val="28"/>
-          <w:szCs w:val="28"/>
-        </w:rPr>
-        <w:t> title</w:t>
-      </w:r>
-      <w:r>
-        <w:rPr>
-          <w:rStyle w:val="attributevaluecolor"/>
-          <w:rFonts w:cstheme="minorHAnsi"/>
-          <w:color w:val="000000" w:themeColor="text1"/>
-          <w:sz w:val="28"/>
-          <w:szCs w:val="28"/>
-        </w:rPr>
-        <w:t>="</w:t>
-      </w:r>
-      <w:r>
-        <w:rPr>
-          <w:rStyle w:val="attributevaluecolor"/>
-          <w:rFonts w:cstheme="minorHAnsi"/>
-          <w:color w:val="000000" w:themeColor="text1"/>
-          <w:sz w:val="28"/>
-          <w:szCs w:val="28"/>
-        </w:rPr>
-        <w:t>Hyper Text Markup Language</w:t>
-      </w:r>
-      <w:r>
-        <w:rPr>
-          <w:rStyle w:val="attributevaluecolor"/>
-          <w:rFonts w:cstheme="minorHAnsi"/>
-          <w:color w:val="000000" w:themeColor="text1"/>
-          <w:sz w:val="28"/>
-          <w:szCs w:val="28"/>
-        </w:rPr>
-        <w:t>"</w:t>
-      </w:r>
-      <w:r>
-        <w:rPr>
-          <w:rStyle w:val="tagcolor"/>
-          <w:rFonts w:cstheme="minorHAnsi"/>
-          <w:color w:val="000000" w:themeColor="text1"/>
-          <w:sz w:val="28"/>
-          <w:szCs w:val="28"/>
-        </w:rPr>
-        <w:t>&gt;</w:t>
-      </w:r>
-      <w:r>
-        <w:rPr>
-          <w:rFonts w:cstheme="minorHAnsi"/>
-          <w:color w:val="000000" w:themeColor="text1"/>
-          <w:sz w:val="28"/>
-          <w:szCs w:val="28"/>
-          <w:shd w:val="clear" w:color="auto" w:fill="FFFFFF"/>
-        </w:rPr>
-        <w:t>HTML</w:t>
-      </w:r>
-      <w:r>
-        <w:rPr>
-          <w:rStyle w:val="tagcolor"/>
-          <w:rFonts w:cstheme="minorHAnsi"/>
-          <w:color w:val="000000" w:themeColor="text1"/>
-          <w:sz w:val="28"/>
-          <w:szCs w:val="28"/>
-        </w:rPr>
-        <w:t>&lt;</w:t>
-      </w:r>
-      <w:r>
-        <w:rPr>
-          <w:rStyle w:val="tagnamecolor"/>
-          <w:rFonts w:cstheme="minorHAnsi"/>
-          <w:color w:val="000000" w:themeColor="text1"/>
-          <w:sz w:val="28"/>
-          <w:szCs w:val="28"/>
-        </w:rPr>
-        <w:t>/</w:t>
-      </w:r>
-      <w:proofErr w:type="spellStart"/>
-      <w:r>
-        <w:rPr>
-          <w:rStyle w:val="tagnamecolor"/>
-          <w:rFonts w:cstheme="minorHAnsi"/>
-          <w:color w:val="000000" w:themeColor="text1"/>
-          <w:sz w:val="28"/>
-          <w:szCs w:val="28"/>
-        </w:rPr>
-        <w:t>abbr</w:t>
-      </w:r>
-      <w:proofErr w:type="spellEnd"/>
+        <w:t>/abbr</w:t>
+      </w:r>
       <w:r>
         <w:rPr>
           <w:rStyle w:val="tagcolor"/>
@@ -849,27 +663,15 @@
           <w:lang w:eastAsia="en-IN"/>
         </w:rPr>
       </w:pPr>
-      <w:proofErr w:type="spellStart"/>
-      <w:r>
-        <w:rPr>
-          <w:rFonts w:eastAsia="Times New Roman" w:cstheme="minorHAnsi"/>
-          <w:color w:val="222222"/>
-          <w:sz w:val="28"/>
-          <w:szCs w:val="28"/>
-          <w:lang w:eastAsia="en-IN"/>
-        </w:rPr>
-        <w:t>Eg</w:t>
-      </w:r>
-      <w:proofErr w:type="spellEnd"/>
-      <w:r>
-        <w:rPr>
-          <w:rFonts w:eastAsia="Times New Roman" w:cstheme="minorHAnsi"/>
-          <w:color w:val="222222"/>
-          <w:sz w:val="28"/>
-          <w:szCs w:val="28"/>
-          <w:lang w:eastAsia="en-IN"/>
-        </w:rPr>
-        <w:t>: &lt;address&gt;</w:t>
+      <w:r>
+        <w:rPr>
+          <w:rFonts w:eastAsia="Times New Roman" w:cstheme="minorHAnsi"/>
+          <w:color w:val="222222"/>
+          <w:sz w:val="28"/>
+          <w:szCs w:val="28"/>
+          <w:lang w:eastAsia="en-IN"/>
+        </w:rPr>
+        <w:t>Eg: &lt;address&gt;</w:t>
       </w:r>
     </w:p>
     <w:p>
@@ -902,73 +704,7 @@
           <w:lang w:eastAsia="en-IN"/>
         </w:rPr>
         <w:tab/>
-        <w:t xml:space="preserve">123, </w:t>
-      </w:r>
-      <w:proofErr w:type="spellStart"/>
-      <w:r>
-        <w:rPr>
-          <w:rFonts w:eastAsia="Times New Roman" w:cstheme="minorHAnsi"/>
-          <w:color w:val="222222"/>
-          <w:sz w:val="28"/>
-          <w:szCs w:val="28"/>
-          <w:lang w:eastAsia="en-IN"/>
-        </w:rPr>
-        <w:t>abc</w:t>
-      </w:r>
-      <w:proofErr w:type="spellEnd"/>
-      <w:r>
-        <w:rPr>
-          <w:rFonts w:eastAsia="Times New Roman" w:cstheme="minorHAnsi"/>
-          <w:color w:val="222222"/>
-          <w:sz w:val="28"/>
-          <w:szCs w:val="28"/>
-          <w:lang w:eastAsia="en-IN"/>
-        </w:rPr>
-        <w:t xml:space="preserve"> </w:t>
-      </w:r>
-      <w:proofErr w:type="spellStart"/>
-      <w:r>
-        <w:rPr>
-          <w:rFonts w:eastAsia="Times New Roman" w:cstheme="minorHAnsi"/>
-          <w:color w:val="222222"/>
-          <w:sz w:val="28"/>
-          <w:szCs w:val="28"/>
-          <w:lang w:eastAsia="en-IN"/>
-        </w:rPr>
-        <w:t>nagar</w:t>
-      </w:r>
-      <w:proofErr w:type="spellEnd"/>
-      <w:r>
-        <w:rPr>
-          <w:rFonts w:eastAsia="Times New Roman" w:cstheme="minorHAnsi"/>
-          <w:color w:val="222222"/>
-          <w:sz w:val="28"/>
-          <w:szCs w:val="28"/>
-          <w:lang w:eastAsia="en-IN"/>
-        </w:rPr>
-        <w:t xml:space="preserve"> &lt;</w:t>
-      </w:r>
-      <w:proofErr w:type="spellStart"/>
-      <w:r>
-        <w:rPr>
-          <w:rFonts w:eastAsia="Times New Roman" w:cstheme="minorHAnsi"/>
-          <w:color w:val="222222"/>
-          <w:sz w:val="28"/>
-          <w:szCs w:val="28"/>
-          <w:lang w:eastAsia="en-IN"/>
-        </w:rPr>
-        <w:t>br</w:t>
-      </w:r>
-      <w:proofErr w:type="spellEnd"/>
-      <w:r>
-        <w:rPr>
-          <w:rFonts w:eastAsia="Times New Roman" w:cstheme="minorHAnsi"/>
-          <w:color w:val="222222"/>
-          <w:sz w:val="28"/>
-          <w:szCs w:val="28"/>
-          <w:lang w:eastAsia="en-IN"/>
-        </w:rPr>
-        <w:t>&gt;</w:t>
+        <w:t>123, abc nagar &lt;br&gt;</w:t>
       </w:r>
     </w:p>
     <w:p>
@@ -1001,51 +737,7 @@
           <w:lang w:eastAsia="en-IN"/>
         </w:rPr>
         <w:tab/>
-        <w:t xml:space="preserve">Near </w:t>
-      </w:r>
-      <w:proofErr w:type="spellStart"/>
-      <w:r>
-        <w:rPr>
-          <w:rFonts w:eastAsia="Times New Roman" w:cstheme="minorHAnsi"/>
-          <w:color w:val="222222"/>
-          <w:sz w:val="28"/>
-          <w:szCs w:val="28"/>
-          <w:lang w:eastAsia="en-IN"/>
-        </w:rPr>
-        <w:t>stu</w:t>
-      </w:r>
-      <w:proofErr w:type="spellEnd"/>
-      <w:r>
-        <w:rPr>
-          <w:rFonts w:eastAsia="Times New Roman" w:cstheme="minorHAnsi"/>
-          <w:color w:val="222222"/>
-          <w:sz w:val="28"/>
-          <w:szCs w:val="28"/>
-          <w:lang w:eastAsia="en-IN"/>
-        </w:rPr>
-        <w:t xml:space="preserve"> complex, &lt;</w:t>
-      </w:r>
-      <w:proofErr w:type="spellStart"/>
-      <w:r>
-        <w:rPr>
-          <w:rFonts w:eastAsia="Times New Roman" w:cstheme="minorHAnsi"/>
-          <w:color w:val="222222"/>
-          <w:sz w:val="28"/>
-          <w:szCs w:val="28"/>
-          <w:lang w:eastAsia="en-IN"/>
-        </w:rPr>
-        <w:t>br</w:t>
-      </w:r>
-      <w:proofErr w:type="spellEnd"/>
-      <w:r>
-        <w:rPr>
-          <w:rFonts w:eastAsia="Times New Roman" w:cstheme="minorHAnsi"/>
-          <w:color w:val="222222"/>
-          <w:sz w:val="28"/>
-          <w:szCs w:val="28"/>
-          <w:lang w:eastAsia="en-IN"/>
-        </w:rPr>
-        <w:t>&gt;</w:t>
+        <w:t>Near stu complex, &lt;br&gt;</w:t>
       </w:r>
     </w:p>
     <w:p>
@@ -1078,19 +770,8 @@
           <w:lang w:eastAsia="en-IN"/>
         </w:rPr>
         <w:tab/>
-      </w:r>
-      <w:proofErr w:type="spellStart"/>
-      <w:r>
-        <w:rPr>
-          <w:rFonts w:eastAsia="Times New Roman" w:cstheme="minorHAnsi"/>
-          <w:color w:val="222222"/>
-          <w:sz w:val="28"/>
-          <w:szCs w:val="28"/>
-          <w:lang w:eastAsia="en-IN"/>
-        </w:rPr>
         <w:t>Tamilnadu</w:t>
       </w:r>
-      <w:proofErr w:type="spellEnd"/>
     </w:p>
     <w:p>
       <w:pPr>
@@ -1175,27 +856,7 @@
           <w:szCs w:val="23"/>
           <w:shd w:val="clear" w:color="auto" w:fill="FFFFFF"/>
         </w:rPr>
-        <w:t>U</w:t>
-      </w:r>
-      <w:r>
-        <w:rPr>
-          <w:rFonts w:ascii="Verdana" w:hAnsi="Verdana"/>
-          <w:color w:val="000000"/>
-          <w:sz w:val="23"/>
-          <w:szCs w:val="23"/>
-          <w:shd w:val="clear" w:color="auto" w:fill="FFFFFF"/>
-        </w:rPr>
-        <w:t>sed in HTML 4 to define an embedded applet (Plug-in</w:t>
-      </w:r>
-      <w:r>
-        <w:rPr>
-          <w:rFonts w:ascii="Verdana" w:hAnsi="Verdana"/>
-          <w:color w:val="000000"/>
-          <w:sz w:val="23"/>
-          <w:szCs w:val="23"/>
-          <w:shd w:val="clear" w:color="auto" w:fill="FFFFFF"/>
-        </w:rPr>
-        <w:t xml:space="preserve">). Most browsers no longer support Java </w:t>
+        <w:t xml:space="preserve">Used in HTML 4 to define an embedded applet (Plug-in). Most browsers no longer support Java </w:t>
       </w:r>
       <w:r>
         <w:rPr>
@@ -1322,27 +983,7 @@
           <w:szCs w:val="23"/>
           <w:shd w:val="clear" w:color="auto" w:fill="FFFFFF"/>
         </w:rPr>
-        <w:t>D</w:t>
-      </w:r>
-      <w:r>
-        <w:rPr>
-          <w:rFonts w:ascii="Verdana" w:hAnsi="Verdana"/>
-          <w:color w:val="000000"/>
-          <w:sz w:val="23"/>
-          <w:szCs w:val="23"/>
-          <w:shd w:val="clear" w:color="auto" w:fill="FFFFFF"/>
-        </w:rPr>
-        <w:t>efines an area inside an image map</w:t>
-      </w:r>
-      <w:r>
-        <w:rPr>
-          <w:rFonts w:ascii="Verdana" w:hAnsi="Verdana"/>
-          <w:color w:val="000000"/>
-          <w:sz w:val="23"/>
-          <w:szCs w:val="23"/>
-          <w:shd w:val="clear" w:color="auto" w:fill="FFFFFF"/>
-        </w:rPr>
-        <w:t>. These are always nested inside the map tag.</w:t>
+        <w:t>Defines an area inside an image map. These are always nested inside the map tag.</w:t>
       </w:r>
     </w:p>
     <w:p>
@@ -1357,27 +998,15 @@
           <w:lang w:eastAsia="en-IN"/>
         </w:rPr>
       </w:pPr>
-      <w:proofErr w:type="spellStart"/>
-      <w:r>
-        <w:rPr>
-          <w:rFonts w:eastAsia="Times New Roman" w:cstheme="minorHAnsi"/>
-          <w:color w:val="000000" w:themeColor="text1"/>
-          <w:sz w:val="28"/>
-          <w:szCs w:val="28"/>
-          <w:lang w:eastAsia="en-IN"/>
-        </w:rPr>
-        <w:t>Eg</w:t>
-      </w:r>
-      <w:proofErr w:type="spellEnd"/>
-      <w:r>
-        <w:rPr>
-          <w:rFonts w:eastAsia="Times New Roman" w:cstheme="minorHAnsi"/>
-          <w:color w:val="000000" w:themeColor="text1"/>
-          <w:sz w:val="28"/>
-          <w:szCs w:val="28"/>
-          <w:lang w:eastAsia="en-IN"/>
-        </w:rPr>
-        <w:t xml:space="preserve">: </w:t>
+      <w:r>
+        <w:rPr>
+          <w:rFonts w:eastAsia="Times New Roman" w:cstheme="minorHAnsi"/>
+          <w:color w:val="000000" w:themeColor="text1"/>
+          <w:sz w:val="28"/>
+          <w:szCs w:val="28"/>
+          <w:lang w:eastAsia="en-IN"/>
+        </w:rPr>
+        <w:t xml:space="preserve">Eg: </w:t>
       </w:r>
       <w:r>
         <w:rPr>
@@ -1387,9 +1016,8 @@
           <w:szCs w:val="27"/>
           <w:lang w:eastAsia="en-IN"/>
         </w:rPr>
-        <w:t>&lt;</w:t>
-      </w:r>
-      <w:proofErr w:type="spellStart"/>
+        <w:t xml:space="preserve">&lt;img usemap="# </w:t>
+      </w:r>
       <w:r>
         <w:rPr>
           <w:rFonts w:eastAsia="Times New Roman" w:cstheme="minorHAnsi"/>
@@ -1398,9 +1026,8 @@
           <w:szCs w:val="27"/>
           <w:lang w:eastAsia="en-IN"/>
         </w:rPr>
-        <w:t>img</w:t>
-      </w:r>
-      <w:proofErr w:type="spellEnd"/>
+        <w:t>name</w:t>
+      </w:r>
       <w:r>
         <w:rPr>
           <w:rFonts w:eastAsia="Times New Roman" w:cstheme="minorHAnsi"/>
@@ -1409,71 +1036,7 @@
           <w:szCs w:val="27"/>
           <w:lang w:eastAsia="en-IN"/>
         </w:rPr>
-        <w:t xml:space="preserve"> </w:t>
-      </w:r>
-      <w:proofErr w:type="spellStart"/>
-      <w:r>
-        <w:rPr>
-          <w:rFonts w:eastAsia="Times New Roman" w:cstheme="minorHAnsi"/>
-          <w:color w:val="000000" w:themeColor="text1"/>
-          <w:sz w:val="27"/>
-          <w:szCs w:val="27"/>
-          <w:lang w:eastAsia="en-IN"/>
-        </w:rPr>
-        <w:t>usemap</w:t>
-      </w:r>
-      <w:proofErr w:type="spellEnd"/>
-      <w:r>
-        <w:rPr>
-          <w:rFonts w:eastAsia="Times New Roman" w:cstheme="minorHAnsi"/>
-          <w:color w:val="000000" w:themeColor="text1"/>
-          <w:sz w:val="27"/>
-          <w:szCs w:val="27"/>
-          <w:lang w:eastAsia="en-IN"/>
-        </w:rPr>
-        <w:t xml:space="preserve">="# </w:t>
-      </w:r>
-      <w:r>
-        <w:rPr>
-          <w:rFonts w:eastAsia="Times New Roman" w:cstheme="minorHAnsi"/>
-          <w:color w:val="000000" w:themeColor="text1"/>
-          <w:sz w:val="27"/>
-          <w:szCs w:val="27"/>
-          <w:lang w:eastAsia="en-IN"/>
-        </w:rPr>
-        <w:t>name</w:t>
-      </w:r>
-      <w:r>
-        <w:rPr>
-          <w:rFonts w:eastAsia="Times New Roman" w:cstheme="minorHAnsi"/>
-          <w:color w:val="000000" w:themeColor="text1"/>
-          <w:sz w:val="27"/>
-          <w:szCs w:val="27"/>
-          <w:lang w:eastAsia="en-IN"/>
-        </w:rPr>
-        <w:t xml:space="preserve">" </w:t>
-      </w:r>
-      <w:proofErr w:type="spellStart"/>
-      <w:r>
-        <w:rPr>
-          <w:rFonts w:eastAsia="Times New Roman" w:cstheme="minorHAnsi"/>
-          <w:color w:val="000000" w:themeColor="text1"/>
-          <w:sz w:val="27"/>
-          <w:szCs w:val="27"/>
-          <w:lang w:eastAsia="en-IN"/>
-        </w:rPr>
-        <w:t>src</w:t>
-      </w:r>
-      <w:proofErr w:type="spellEnd"/>
-      <w:r>
-        <w:rPr>
-          <w:rFonts w:eastAsia="Times New Roman" w:cstheme="minorHAnsi"/>
-          <w:color w:val="000000" w:themeColor="text1"/>
-          <w:sz w:val="27"/>
-          <w:szCs w:val="27"/>
-          <w:lang w:eastAsia="en-IN"/>
-        </w:rPr>
-        <w:t>="</w:t>
+        <w:t>" src="</w:t>
       </w:r>
       <w:r>
         <w:rPr>
@@ -1561,97 +1124,7 @@
           <w:szCs w:val="27"/>
           <w:lang w:eastAsia="en-IN"/>
         </w:rPr>
-        <w:t xml:space="preserve">&lt;area shape="shapeName1" </w:t>
-      </w:r>
-      <w:proofErr w:type="spellStart"/>
-      <w:r>
-        <w:rPr>
-          <w:rFonts w:eastAsia="Times New Roman" w:cstheme="minorHAnsi"/>
-          <w:color w:val="000000" w:themeColor="text1"/>
-          <w:sz w:val="27"/>
-          <w:szCs w:val="27"/>
-          <w:lang w:eastAsia="en-IN"/>
-        </w:rPr>
-        <w:t>coords</w:t>
-      </w:r>
-      <w:proofErr w:type="spellEnd"/>
-      <w:r>
-        <w:rPr>
-          <w:rFonts w:eastAsia="Times New Roman" w:cstheme="minorHAnsi"/>
-          <w:color w:val="000000" w:themeColor="text1"/>
-          <w:sz w:val="27"/>
-          <w:szCs w:val="27"/>
-          <w:lang w:eastAsia="en-IN"/>
-        </w:rPr>
-        <w:t>="</w:t>
-      </w:r>
-      <w:proofErr w:type="spellStart"/>
-      <w:proofErr w:type="gramStart"/>
-      <w:r>
-        <w:rPr>
-          <w:rFonts w:eastAsia="Times New Roman" w:cstheme="minorHAnsi"/>
-          <w:color w:val="000000" w:themeColor="text1"/>
-          <w:sz w:val="27"/>
-          <w:szCs w:val="27"/>
-          <w:lang w:eastAsia="en-IN"/>
-        </w:rPr>
-        <w:t>x,y</w:t>
-      </w:r>
-      <w:proofErr w:type="spellEnd"/>
-      <w:proofErr w:type="gramEnd"/>
-      <w:r>
-        <w:rPr>
-          <w:rFonts w:eastAsia="Times New Roman" w:cstheme="minorHAnsi"/>
-          <w:color w:val="000000" w:themeColor="text1"/>
-          <w:sz w:val="27"/>
-          <w:szCs w:val="27"/>
-          <w:lang w:eastAsia="en-IN"/>
-        </w:rPr>
-        <w:t xml:space="preserve"> coordinates" </w:t>
-      </w:r>
-      <w:proofErr w:type="spellStart"/>
-      <w:r>
-        <w:rPr>
-          <w:rFonts w:eastAsia="Times New Roman" w:cstheme="minorHAnsi"/>
-          <w:color w:val="000000" w:themeColor="text1"/>
-          <w:sz w:val="27"/>
-          <w:szCs w:val="27"/>
-          <w:lang w:eastAsia="en-IN"/>
-        </w:rPr>
-        <w:t>href</w:t>
-      </w:r>
-      <w:proofErr w:type="spellEnd"/>
-      <w:r>
-        <w:rPr>
-          <w:rFonts w:eastAsia="Times New Roman" w:cstheme="minorHAnsi"/>
-          <w:color w:val="000000" w:themeColor="text1"/>
-          <w:sz w:val="27"/>
-          <w:szCs w:val="27"/>
-          <w:lang w:eastAsia="en-IN"/>
-        </w:rPr>
-        <w:t xml:space="preserve">="html </w:t>
-      </w:r>
-      <w:proofErr w:type="spellStart"/>
-      <w:r>
-        <w:rPr>
-          <w:rFonts w:eastAsia="Times New Roman" w:cstheme="minorHAnsi"/>
-          <w:color w:val="000000" w:themeColor="text1"/>
-          <w:sz w:val="27"/>
-          <w:szCs w:val="27"/>
-          <w:lang w:eastAsia="en-IN"/>
-        </w:rPr>
-        <w:t>linkPath</w:t>
-      </w:r>
-      <w:proofErr w:type="spellEnd"/>
-      <w:r>
-        <w:rPr>
-          <w:rFonts w:eastAsia="Times New Roman" w:cstheme="minorHAnsi"/>
-          <w:color w:val="000000" w:themeColor="text1"/>
-          <w:sz w:val="27"/>
-          <w:szCs w:val="27"/>
-          <w:lang w:eastAsia="en-IN"/>
-        </w:rPr>
-        <w:t>"&gt;</w:t>
+        <w:t>&lt;area shape="shapeName1" coords="x,y coordinates" href="html linkPath"&gt;</w:t>
       </w:r>
     </w:p>
     <w:p>
@@ -1675,10 +1148,15 @@
           <w:szCs w:val="27"/>
           <w:lang w:eastAsia="en-IN"/>
         </w:rPr>
-        <w:t xml:space="preserve">&lt;area shape="shapeName2" </w:t>
-      </w:r>
-      <w:proofErr w:type="spellStart"/>
-      <w:r>
+        <w:t>&lt;area shape="shapeName2" coords=" x,y coordinates " href="htmllinkPath"&gt;</w:t>
+      </w:r>
+    </w:p>
+    <w:p>
+      <w:pPr>
+        <w:shd w:val="clear" w:color="auto" w:fill="FFFFFF"/>
+        <w:spacing w:after="0" w:line="240" w:lineRule="auto"/>
+        <w:ind w:left="720"/>
+        <w:jc w:val="both"/>
         <w:rPr>
           <w:rFonts w:eastAsia="Times New Roman" w:cstheme="minorHAnsi"/>
           <w:color w:val="000000" w:themeColor="text1"/>
@@ -1686,9 +1164,7 @@
           <w:szCs w:val="27"/>
           <w:lang w:eastAsia="en-IN"/>
         </w:rPr>
-        <w:t>coords</w:t>
-      </w:r>
-      <w:proofErr w:type="spellEnd"/>
+      </w:pPr>
       <w:r>
         <w:rPr>
           <w:rFonts w:eastAsia="Times New Roman" w:cstheme="minorHAnsi"/>
@@ -1697,99 +1173,6 @@
           <w:szCs w:val="27"/>
           <w:lang w:eastAsia="en-IN"/>
         </w:rPr>
-        <w:t xml:space="preserve">=" </w:t>
-      </w:r>
-      <w:proofErr w:type="spellStart"/>
-      <w:proofErr w:type="gramStart"/>
-      <w:r>
-        <w:rPr>
-          <w:rFonts w:eastAsia="Times New Roman" w:cstheme="minorHAnsi"/>
-          <w:color w:val="000000" w:themeColor="text1"/>
-          <w:sz w:val="27"/>
-          <w:szCs w:val="27"/>
-          <w:lang w:eastAsia="en-IN"/>
-        </w:rPr>
-        <w:t>x,y</w:t>
-      </w:r>
-      <w:proofErr w:type="spellEnd"/>
-      <w:proofErr w:type="gramEnd"/>
-      <w:r>
-        <w:rPr>
-          <w:rFonts w:eastAsia="Times New Roman" w:cstheme="minorHAnsi"/>
-          <w:color w:val="000000" w:themeColor="text1"/>
-          <w:sz w:val="27"/>
-          <w:szCs w:val="27"/>
-          <w:lang w:eastAsia="en-IN"/>
-        </w:rPr>
-        <w:t xml:space="preserve"> coordinates " </w:t>
-      </w:r>
-      <w:proofErr w:type="spellStart"/>
-      <w:r>
-        <w:rPr>
-          <w:rFonts w:eastAsia="Times New Roman" w:cstheme="minorHAnsi"/>
-          <w:color w:val="000000" w:themeColor="text1"/>
-          <w:sz w:val="27"/>
-          <w:szCs w:val="27"/>
-          <w:lang w:eastAsia="en-IN"/>
-        </w:rPr>
-        <w:t>href</w:t>
-      </w:r>
-      <w:proofErr w:type="spellEnd"/>
-      <w:r>
-        <w:rPr>
-          <w:rFonts w:eastAsia="Times New Roman" w:cstheme="minorHAnsi"/>
-          <w:color w:val="000000" w:themeColor="text1"/>
-          <w:sz w:val="27"/>
-          <w:szCs w:val="27"/>
-          <w:lang w:eastAsia="en-IN"/>
-        </w:rPr>
-        <w:t>="</w:t>
-      </w:r>
-      <w:proofErr w:type="spellStart"/>
-      <w:r>
-        <w:rPr>
-          <w:rFonts w:eastAsia="Times New Roman" w:cstheme="minorHAnsi"/>
-          <w:color w:val="000000" w:themeColor="text1"/>
-          <w:sz w:val="27"/>
-          <w:szCs w:val="27"/>
-          <w:lang w:eastAsia="en-IN"/>
-        </w:rPr>
-        <w:t>htmllinkPath</w:t>
-      </w:r>
-      <w:proofErr w:type="spellEnd"/>
-      <w:r>
-        <w:rPr>
-          <w:rFonts w:eastAsia="Times New Roman" w:cstheme="minorHAnsi"/>
-          <w:color w:val="000000" w:themeColor="text1"/>
-          <w:sz w:val="27"/>
-          <w:szCs w:val="27"/>
-          <w:lang w:eastAsia="en-IN"/>
-        </w:rPr>
-        <w:t>"&gt;</w:t>
-      </w:r>
-    </w:p>
-    <w:p>
-      <w:pPr>
-        <w:shd w:val="clear" w:color="auto" w:fill="FFFFFF"/>
-        <w:spacing w:after="0" w:line="240" w:lineRule="auto"/>
-        <w:ind w:left="720"/>
-        <w:jc w:val="both"/>
-        <w:rPr>
-          <w:rFonts w:eastAsia="Times New Roman" w:cstheme="minorHAnsi"/>
-          <w:color w:val="000000" w:themeColor="text1"/>
-          <w:sz w:val="27"/>
-          <w:szCs w:val="27"/>
-          <w:lang w:eastAsia="en-IN"/>
-        </w:rPr>
-      </w:pPr>
-      <w:r>
-        <w:rPr>
-          <w:rFonts w:eastAsia="Times New Roman" w:cstheme="minorHAnsi"/>
-          <w:color w:val="000000" w:themeColor="text1"/>
-          <w:sz w:val="27"/>
-          <w:szCs w:val="27"/>
-          <w:lang w:eastAsia="en-IN"/>
-        </w:rPr>
         <w:t>&lt;/map&gt;</w:t>
       </w:r>
     </w:p>
@@ -1882,17 +1265,7 @@
           <w:szCs w:val="23"/>
           <w:shd w:val="clear" w:color="auto" w:fill="FFFFFF"/>
         </w:rPr>
-        <w:t>S</w:t>
-      </w:r>
-      <w:r>
-        <w:rPr>
-          <w:rFonts w:ascii="Verdana" w:hAnsi="Verdana"/>
-          <w:color w:val="000000"/>
-          <w:sz w:val="23"/>
-          <w:szCs w:val="23"/>
-          <w:shd w:val="clear" w:color="auto" w:fill="FFFFFF"/>
-        </w:rPr>
-        <w:t>pecifies independent, self-contained content.</w:t>
+        <w:t>Specifies independent, self-contained content.</w:t>
       </w:r>
     </w:p>
     <w:p>
@@ -1908,7 +1281,6 @@
           <w:szCs w:val="28"/>
         </w:rPr>
       </w:pPr>
-      <w:proofErr w:type="spellStart"/>
       <w:r>
         <w:rPr>
           <w:rFonts w:ascii="Verdana" w:hAnsi="Verdana"/>
@@ -1919,7 +1291,6 @@
         </w:rPr>
         <w:t>Eg</w:t>
       </w:r>
-      <w:proofErr w:type="spellEnd"/>
       <w:r>
         <w:rPr>
           <w:rFonts w:cstheme="minorHAnsi"/>
@@ -2107,18 +1478,17 @@
           <w:shd w:val="clear" w:color="auto" w:fill="FFFFFF"/>
         </w:rPr>
         <w:lastRenderedPageBreak/>
-        <w:t xml:space="preserve">2015. Microsoft Edge replaced Internet </w:t>
-      </w:r>
-      <w:proofErr w:type="gramStart"/>
-      <w:r>
-        <w:rPr>
-          <w:rFonts w:cstheme="minorHAnsi"/>
-          <w:color w:val="000000" w:themeColor="text1"/>
-          <w:sz w:val="28"/>
-          <w:szCs w:val="28"/>
-          <w:shd w:val="clear" w:color="auto" w:fill="FFFFFF"/>
-        </w:rPr>
-        <w:t>Explorer.</w:t>
+        <w:t>2015. Microsoft Edge replaced Internet Explorer.</w:t>
+      </w:r>
+      <w:r>
+        <w:rPr>
+          <w:rFonts w:cstheme="minorHAnsi"/>
+          <w:color w:val="000000" w:themeColor="text1"/>
+          <w:sz w:val="28"/>
+          <w:szCs w:val="28"/>
+          <w:shd w:val="clear" w:color="auto" w:fill="FFFFFF"/>
+        </w:rPr>
+        <w:t xml:space="preserve"> </w:t>
       </w:r>
       <w:r>
         <w:rPr>
@@ -2130,7 +1500,6 @@
         </w:rPr>
         <w:t>&lt;</w:t>
       </w:r>
-      <w:proofErr w:type="gramEnd"/>
       <w:r>
         <w:rPr>
           <w:rStyle w:val="tagnamecolor"/>
@@ -2277,53 +1646,31 @@
           <w:szCs w:val="23"/>
           <w:shd w:val="clear" w:color="auto" w:fill="FFFFFF"/>
         </w:rPr>
-        <w:t>D</w:t>
-      </w:r>
-      <w:r>
-        <w:rPr>
-          <w:rFonts w:ascii="Verdana" w:hAnsi="Verdana"/>
-          <w:color w:val="000000"/>
-          <w:sz w:val="23"/>
-          <w:szCs w:val="23"/>
-          <w:shd w:val="clear" w:color="auto" w:fill="FFFFFF"/>
-        </w:rPr>
-        <w:t>efines some content aside from the content it is placed in.</w:t>
-      </w:r>
-    </w:p>
-    <w:p>
-      <w:pPr>
-        <w:shd w:val="clear" w:color="auto" w:fill="FFFFFF"/>
-        <w:spacing w:after="0" w:line="240" w:lineRule="auto"/>
-        <w:jc w:val="both"/>
-        <w:rPr>
-          <w:rFonts w:ascii="Verdana" w:hAnsi="Verdana"/>
-          <w:color w:val="000000"/>
-          <w:sz w:val="23"/>
-          <w:szCs w:val="23"/>
-          <w:shd w:val="clear" w:color="auto" w:fill="FFFFFF"/>
-        </w:rPr>
-      </w:pPr>
-      <w:proofErr w:type="spellStart"/>
-      <w:r>
-        <w:rPr>
-          <w:rFonts w:ascii="Verdana" w:hAnsi="Verdana"/>
-          <w:color w:val="000000"/>
-          <w:sz w:val="23"/>
-          <w:szCs w:val="23"/>
-          <w:shd w:val="clear" w:color="auto" w:fill="FFFFFF"/>
-        </w:rPr>
-        <w:t>Eg</w:t>
-      </w:r>
-      <w:proofErr w:type="spellEnd"/>
-      <w:r>
-        <w:rPr>
-          <w:rFonts w:ascii="Verdana" w:hAnsi="Verdana"/>
-          <w:color w:val="000000"/>
-          <w:sz w:val="23"/>
-          <w:szCs w:val="23"/>
-          <w:shd w:val="clear" w:color="auto" w:fill="FFFFFF"/>
-        </w:rPr>
-        <w:t>: &lt;p&gt;I went to the writer’s café last evening to read the Clifton Chronicles alongside a good cup of ma</w:t>
+        <w:t>Defines some content aside from the content it is placed in.</w:t>
+      </w:r>
+    </w:p>
+    <w:p>
+      <w:pPr>
+        <w:shd w:val="clear" w:color="auto" w:fill="FFFFFF"/>
+        <w:spacing w:after="0" w:line="240" w:lineRule="auto"/>
+        <w:jc w:val="both"/>
+        <w:rPr>
+          <w:rFonts w:ascii="Verdana" w:hAnsi="Verdana"/>
+          <w:color w:val="000000"/>
+          <w:sz w:val="23"/>
+          <w:szCs w:val="23"/>
+          <w:shd w:val="clear" w:color="auto" w:fill="FFFFFF"/>
+        </w:rPr>
+      </w:pPr>
+      <w:r>
+        <w:rPr>
+          <w:rFonts w:ascii="Verdana" w:hAnsi="Verdana"/>
+          <w:color w:val="000000"/>
+          <w:sz w:val="23"/>
+          <w:szCs w:val="23"/>
+          <w:shd w:val="clear" w:color="auto" w:fill="FFFFFF"/>
+        </w:rPr>
+        <w:t>Eg: &lt;p&gt;I went to the writer’s café last evening to read the Clifton Chronicles alongside a good cup of ma</w:t>
       </w:r>
       <w:r>
         <w:rPr>
@@ -2355,27 +1702,15 @@
         </w:rPr>
         <w:t xml:space="preserve"> </w:t>
       </w:r>
-      <w:proofErr w:type="gramStart"/>
-      <w:r>
-        <w:rPr>
-          <w:rFonts w:ascii="Verdana" w:hAnsi="Verdana"/>
-          <w:color w:val="000000"/>
-          <w:sz w:val="23"/>
-          <w:szCs w:val="23"/>
-          <w:shd w:val="clear" w:color="auto" w:fill="FFFFFF"/>
-        </w:rPr>
-        <w:t>&lt;</w:t>
-      </w:r>
-      <w:proofErr w:type="gramEnd"/>
-      <w:r>
-        <w:rPr>
-          <w:rFonts w:ascii="Verdana" w:hAnsi="Verdana"/>
-          <w:color w:val="000000"/>
-          <w:sz w:val="23"/>
-          <w:szCs w:val="23"/>
-          <w:shd w:val="clear" w:color="auto" w:fill="FFFFFF"/>
-        </w:rPr>
-        <w:t>/p&gt;</w:t>
+      <w:r>
+        <w:rPr>
+          <w:rFonts w:ascii="Verdana" w:hAnsi="Verdana"/>
+          <w:color w:val="000000"/>
+          <w:sz w:val="23"/>
+          <w:szCs w:val="23"/>
+          <w:shd w:val="clear" w:color="auto" w:fill="FFFFFF"/>
+        </w:rPr>
+        <w:t>&lt;/p&gt;</w:t>
       </w:r>
     </w:p>
     <w:p>
@@ -2497,39 +1832,17 @@
           <w:szCs w:val="29"/>
           <w:shd w:val="clear" w:color="auto" w:fill="FFFFFF"/>
         </w:rPr>
-        <w:t>.</w:t>
-      </w:r>
-      <w:r>
-        <w:rPr>
-          <w:rFonts w:ascii="Arial" w:hAnsi="Arial" w:cs="Arial"/>
-          <w:color w:val="333333"/>
-          <w:sz w:val="29"/>
-          <w:szCs w:val="29"/>
-          <w:shd w:val="clear" w:color="auto" w:fill="FFFFFF"/>
-        </w:rPr>
-        <w:t xml:space="preserve"> </w:t>
-      </w:r>
-      <w:proofErr w:type="gramStart"/>
-      <w:r>
-        <w:rPr>
-          <w:rFonts w:eastAsia="Times New Roman" w:cstheme="minorHAnsi"/>
-          <w:color w:val="222222"/>
-          <w:sz w:val="28"/>
-          <w:szCs w:val="28"/>
-          <w:lang w:eastAsia="en-IN"/>
-        </w:rPr>
-        <w:t>&lt;</w:t>
-      </w:r>
-      <w:proofErr w:type="gramEnd"/>
-      <w:r>
-        <w:rPr>
-          <w:rFonts w:eastAsia="Times New Roman" w:cstheme="minorHAnsi"/>
-          <w:color w:val="222222"/>
-          <w:sz w:val="28"/>
-          <w:szCs w:val="28"/>
-          <w:lang w:eastAsia="en-IN"/>
-        </w:rPr>
-        <w:t>/p&gt;</w:t>
+        <w:t xml:space="preserve">. </w:t>
+      </w:r>
+      <w:r>
+        <w:rPr>
+          <w:rFonts w:eastAsia="Times New Roman" w:cstheme="minorHAnsi"/>
+          <w:color w:val="222222"/>
+          <w:sz w:val="28"/>
+          <w:szCs w:val="28"/>
+          <w:lang w:eastAsia="en-IN"/>
+        </w:rPr>
+        <w:t>&lt;/p&gt;</w:t>
       </w:r>
     </w:p>
     <w:p>
@@ -2633,62 +1946,30 @@
           <w:szCs w:val="23"/>
           <w:shd w:val="clear" w:color="auto" w:fill="FFFFFF"/>
         </w:rPr>
-        <w:t>U</w:t>
-      </w:r>
-      <w:r>
-        <w:rPr>
-          <w:rFonts w:ascii="Verdana" w:hAnsi="Verdana"/>
-          <w:color w:val="000000"/>
-          <w:sz w:val="23"/>
-          <w:szCs w:val="23"/>
-          <w:shd w:val="clear" w:color="auto" w:fill="FFFFFF"/>
-        </w:rPr>
-        <w:t>sed to embed sound content in a document, such as music or other audio streams.</w:t>
-      </w:r>
-      <w:r>
-        <w:rPr>
-          <w:rFonts w:ascii="Verdana" w:hAnsi="Verdana"/>
-          <w:color w:val="000000"/>
-          <w:sz w:val="23"/>
-          <w:szCs w:val="23"/>
-          <w:shd w:val="clear" w:color="auto" w:fill="FFFFFF"/>
-        </w:rPr>
-        <w:t xml:space="preserve"> This is part of the current version of applet.</w:t>
-      </w:r>
-    </w:p>
-    <w:p>
-      <w:pPr>
-        <w:shd w:val="clear" w:color="auto" w:fill="FFFFFF"/>
-        <w:spacing w:after="0" w:line="240" w:lineRule="auto"/>
-        <w:rPr>
-          <w:rStyle w:val="tagcolor"/>
-          <w:rFonts w:cstheme="minorHAnsi"/>
-          <w:color w:val="000000" w:themeColor="text1"/>
-          <w:sz w:val="28"/>
-          <w:szCs w:val="28"/>
-        </w:rPr>
-      </w:pPr>
-      <w:proofErr w:type="spellStart"/>
-      <w:r>
-        <w:rPr>
-          <w:rFonts w:cstheme="minorHAnsi"/>
-          <w:color w:val="000000" w:themeColor="text1"/>
-          <w:sz w:val="28"/>
-          <w:szCs w:val="28"/>
-          <w:shd w:val="clear" w:color="auto" w:fill="FFFFFF"/>
-        </w:rPr>
-        <w:t>Eg</w:t>
-      </w:r>
-      <w:proofErr w:type="spellEnd"/>
-      <w:r>
-        <w:rPr>
-          <w:rFonts w:cstheme="minorHAnsi"/>
-          <w:color w:val="000000" w:themeColor="text1"/>
-          <w:sz w:val="28"/>
-          <w:szCs w:val="28"/>
-          <w:shd w:val="clear" w:color="auto" w:fill="FFFFFF"/>
-        </w:rPr>
-        <w:t xml:space="preserve">: </w:t>
+        <w:t>Used to embed sound content in a document, such as music or other audio streams. This is part of the current version of applet.</w:t>
+      </w:r>
+    </w:p>
+    <w:p>
+      <w:pPr>
+        <w:shd w:val="clear" w:color="auto" w:fill="FFFFFF"/>
+        <w:spacing w:after="0" w:line="240" w:lineRule="auto"/>
+        <w:rPr>
+          <w:rStyle w:val="tagcolor"/>
+          <w:rFonts w:cstheme="minorHAnsi"/>
+          <w:color w:val="000000" w:themeColor="text1"/>
+          <w:sz w:val="28"/>
+          <w:szCs w:val="28"/>
+        </w:rPr>
+      </w:pPr>
+      <w:r>
+        <w:rPr>
+          <w:rFonts w:cstheme="minorHAnsi"/>
+          <w:color w:val="000000" w:themeColor="text1"/>
+          <w:sz w:val="28"/>
+          <w:szCs w:val="28"/>
+          <w:shd w:val="clear" w:color="auto" w:fill="FFFFFF"/>
+        </w:rPr>
+        <w:t xml:space="preserve">Eg: </w:t>
       </w:r>
       <w:r>
         <w:rPr>
@@ -2777,9 +2058,18 @@
           <w:sz w:val="28"/>
           <w:szCs w:val="28"/>
         </w:rPr>
-        <w:t> </w:t>
-      </w:r>
-      <w:proofErr w:type="spellStart"/>
+        <w:t> src</w:t>
+      </w:r>
+      <w:r>
+        <w:rPr>
+          <w:rStyle w:val="attributevaluecolor"/>
+          <w:rFonts w:cstheme="minorHAnsi"/>
+          <w:color w:val="000000" w:themeColor="text1"/>
+          <w:sz w:val="28"/>
+          <w:szCs w:val="28"/>
+        </w:rPr>
+        <w:t>="horse.ogg"</w:t>
+      </w:r>
       <w:r>
         <w:rPr>
           <w:rStyle w:val="attributecolor"/>
@@ -2788,9 +2078,8 @@
           <w:sz w:val="28"/>
           <w:szCs w:val="28"/>
         </w:rPr>
-        <w:t>src</w:t>
-      </w:r>
-      <w:proofErr w:type="spellEnd"/>
+        <w:t> type</w:t>
+      </w:r>
       <w:r>
         <w:rPr>
           <w:rStyle w:val="attributevaluecolor"/>
@@ -2799,7 +2088,56 @@
           <w:sz w:val="28"/>
           <w:szCs w:val="28"/>
         </w:rPr>
-        <w:t>="horse.ogg"</w:t>
+        <w:t>="audio/ogg"</w:t>
+      </w:r>
+      <w:r>
+        <w:rPr>
+          <w:rStyle w:val="tagcolor"/>
+          <w:rFonts w:cstheme="minorHAnsi"/>
+          <w:color w:val="000000" w:themeColor="text1"/>
+          <w:sz w:val="28"/>
+          <w:szCs w:val="28"/>
+        </w:rPr>
+        <w:t>&gt;</w:t>
+      </w:r>
+      <w:r>
+        <w:rPr>
+          <w:rFonts w:cstheme="minorHAnsi"/>
+          <w:color w:val="000000" w:themeColor="text1"/>
+          <w:sz w:val="28"/>
+          <w:szCs w:val="28"/>
+        </w:rPr>
+        <w:br/>
+      </w:r>
+      <w:r>
+        <w:rPr>
+          <w:rFonts w:cstheme="minorHAnsi"/>
+          <w:color w:val="000000" w:themeColor="text1"/>
+          <w:sz w:val="28"/>
+          <w:szCs w:val="28"/>
+          <w:shd w:val="clear" w:color="auto" w:fill="FFFFFF"/>
+        </w:rPr>
+        <w:t>  </w:t>
+      </w:r>
+      <w:r>
+        <w:rPr>
+          <w:rStyle w:val="tagcolor"/>
+          <w:rFonts w:cstheme="minorHAnsi"/>
+          <w:color w:val="000000" w:themeColor="text1"/>
+          <w:sz w:val="28"/>
+          <w:szCs w:val="28"/>
+        </w:rPr>
+        <w:t>&lt;</w:t>
+      </w:r>
+      <w:r>
+        <w:rPr>
+          <w:rStyle w:val="tagnamecolor"/>
+          <w:rFonts w:cstheme="minorHAnsi"/>
+          <w:color w:val="000000" w:themeColor="text1"/>
+          <w:sz w:val="28"/>
+          <w:szCs w:val="28"/>
+        </w:rPr>
+        <w:t>source</w:t>
       </w:r>
       <w:r>
         <w:rPr>
@@ -2809,111 +2147,8 @@
           <w:sz w:val="28"/>
           <w:szCs w:val="28"/>
         </w:rPr>
-        <w:t> type</w:t>
-      </w:r>
-      <w:r>
-        <w:rPr>
-          <w:rStyle w:val="attributevaluecolor"/>
-          <w:rFonts w:cstheme="minorHAnsi"/>
-          <w:color w:val="000000" w:themeColor="text1"/>
-          <w:sz w:val="28"/>
-          <w:szCs w:val="28"/>
-        </w:rPr>
-        <w:t>="audio/</w:t>
-      </w:r>
-      <w:proofErr w:type="spellStart"/>
-      <w:r>
-        <w:rPr>
-          <w:rStyle w:val="attributevaluecolor"/>
-          <w:rFonts w:cstheme="minorHAnsi"/>
-          <w:color w:val="000000" w:themeColor="text1"/>
-          <w:sz w:val="28"/>
-          <w:szCs w:val="28"/>
-        </w:rPr>
-        <w:t>ogg</w:t>
-      </w:r>
-      <w:proofErr w:type="spellEnd"/>
-      <w:r>
-        <w:rPr>
-          <w:rStyle w:val="attributevaluecolor"/>
-          <w:rFonts w:cstheme="minorHAnsi"/>
-          <w:color w:val="000000" w:themeColor="text1"/>
-          <w:sz w:val="28"/>
-          <w:szCs w:val="28"/>
-        </w:rPr>
-        <w:t>"</w:t>
-      </w:r>
-      <w:r>
-        <w:rPr>
-          <w:rStyle w:val="tagcolor"/>
-          <w:rFonts w:cstheme="minorHAnsi"/>
-          <w:color w:val="000000" w:themeColor="text1"/>
-          <w:sz w:val="28"/>
-          <w:szCs w:val="28"/>
-        </w:rPr>
-        <w:t>&gt;</w:t>
-      </w:r>
-      <w:r>
-        <w:rPr>
-          <w:rFonts w:cstheme="minorHAnsi"/>
-          <w:color w:val="000000" w:themeColor="text1"/>
-          <w:sz w:val="28"/>
-          <w:szCs w:val="28"/>
-        </w:rPr>
-        <w:br/>
-      </w:r>
-      <w:r>
-        <w:rPr>
-          <w:rFonts w:cstheme="minorHAnsi"/>
-          <w:color w:val="000000" w:themeColor="text1"/>
-          <w:sz w:val="28"/>
-          <w:szCs w:val="28"/>
-          <w:shd w:val="clear" w:color="auto" w:fill="FFFFFF"/>
-        </w:rPr>
-        <w:t>  </w:t>
-      </w:r>
-      <w:r>
-        <w:rPr>
-          <w:rStyle w:val="tagcolor"/>
-          <w:rFonts w:cstheme="minorHAnsi"/>
-          <w:color w:val="000000" w:themeColor="text1"/>
-          <w:sz w:val="28"/>
-          <w:szCs w:val="28"/>
-        </w:rPr>
-        <w:t>&lt;</w:t>
-      </w:r>
-      <w:r>
-        <w:rPr>
-          <w:rStyle w:val="tagnamecolor"/>
-          <w:rFonts w:cstheme="minorHAnsi"/>
-          <w:color w:val="000000" w:themeColor="text1"/>
-          <w:sz w:val="28"/>
-          <w:szCs w:val="28"/>
-        </w:rPr>
-        <w:t>source</w:t>
-      </w:r>
-      <w:r>
-        <w:rPr>
-          <w:rStyle w:val="attributecolor"/>
-          <w:rFonts w:cstheme="minorHAnsi"/>
-          <w:color w:val="000000" w:themeColor="text1"/>
-          <w:sz w:val="28"/>
-          <w:szCs w:val="28"/>
-        </w:rPr>
-        <w:t> </w:t>
-      </w:r>
-      <w:proofErr w:type="spellStart"/>
-      <w:r>
-        <w:rPr>
-          <w:rStyle w:val="attributecolor"/>
-          <w:rFonts w:cstheme="minorHAnsi"/>
-          <w:color w:val="000000" w:themeColor="text1"/>
-          <w:sz w:val="28"/>
-          <w:szCs w:val="28"/>
-        </w:rPr>
-        <w:t>src</w:t>
-      </w:r>
-      <w:proofErr w:type="spellEnd"/>
+        <w:t> src</w:t>
+      </w:r>
       <w:r>
         <w:rPr>
           <w:rStyle w:val="attributevaluecolor"/>
@@ -3105,27 +2340,15 @@
           <w:lang w:eastAsia="en-IN"/>
         </w:rPr>
       </w:pPr>
-      <w:proofErr w:type="spellStart"/>
-      <w:r>
-        <w:rPr>
-          <w:rFonts w:eastAsia="Times New Roman" w:cstheme="minorHAnsi"/>
-          <w:color w:val="222222"/>
-          <w:sz w:val="28"/>
-          <w:szCs w:val="28"/>
-          <w:lang w:eastAsia="en-IN"/>
-        </w:rPr>
-        <w:t>Eg</w:t>
-      </w:r>
-      <w:proofErr w:type="spellEnd"/>
-      <w:r>
-        <w:rPr>
-          <w:rFonts w:eastAsia="Times New Roman" w:cstheme="minorHAnsi"/>
-          <w:color w:val="222222"/>
-          <w:sz w:val="28"/>
-          <w:szCs w:val="28"/>
-          <w:lang w:eastAsia="en-IN"/>
-        </w:rPr>
-        <w:t>: &lt;p&gt;I love &lt;b&gt;coffee&lt;/b&gt;&lt;/p&gt;</w:t>
+      <w:r>
+        <w:rPr>
+          <w:rFonts w:eastAsia="Times New Roman" w:cstheme="minorHAnsi"/>
+          <w:color w:val="222222"/>
+          <w:sz w:val="28"/>
+          <w:szCs w:val="28"/>
+          <w:lang w:eastAsia="en-IN"/>
+        </w:rPr>
+        <w:t>Eg: &lt;p&gt;I love &lt;b&gt;coffee&lt;/b&gt;&lt;/p&gt;</w:t>
       </w:r>
     </w:p>
     <w:p>
@@ -3215,79 +2438,7 @@
           <w:szCs w:val="23"/>
           <w:shd w:val="clear" w:color="auto" w:fill="FFFFFF"/>
         </w:rPr>
-        <w:t>S</w:t>
-      </w:r>
-      <w:r>
-        <w:rPr>
-          <w:rFonts w:ascii="Verdana" w:hAnsi="Verdana"/>
-          <w:color w:val="000000"/>
-          <w:sz w:val="23"/>
-          <w:szCs w:val="23"/>
-          <w:shd w:val="clear" w:color="auto" w:fill="FFFFFF"/>
-        </w:rPr>
-        <w:t>pecifies the base URL</w:t>
-      </w:r>
-      <w:r>
-        <w:rPr>
-          <w:rFonts w:ascii="Verdana" w:hAnsi="Verdana"/>
-          <w:color w:val="000000"/>
-          <w:sz w:val="23"/>
-          <w:szCs w:val="23"/>
-          <w:shd w:val="clear" w:color="auto" w:fill="FFFFFF"/>
-        </w:rPr>
-        <w:t xml:space="preserve"> </w:t>
-      </w:r>
-      <w:r>
-        <w:rPr>
-          <w:rFonts w:ascii="Verdana" w:hAnsi="Verdana"/>
-          <w:color w:val="000000"/>
-          <w:sz w:val="23"/>
-          <w:szCs w:val="23"/>
-          <w:shd w:val="clear" w:color="auto" w:fill="FFFFFF"/>
-        </w:rPr>
-        <w:t>or target for all relative URLs in a document.</w:t>
-      </w:r>
-      <w:r>
-        <w:rPr>
-          <w:rFonts w:ascii="Verdana" w:hAnsi="Verdana"/>
-          <w:color w:val="000000"/>
-          <w:sz w:val="23"/>
-          <w:szCs w:val="23"/>
-          <w:shd w:val="clear" w:color="auto" w:fill="FFFFFF"/>
-        </w:rPr>
-        <w:t xml:space="preserve"> M</w:t>
-      </w:r>
-      <w:r>
-        <w:rPr>
-          <w:rFonts w:ascii="Verdana" w:hAnsi="Verdana"/>
-          <w:color w:val="000000"/>
-          <w:sz w:val="23"/>
-          <w:szCs w:val="23"/>
-          <w:shd w:val="clear" w:color="auto" w:fill="FFFFFF"/>
-        </w:rPr>
-        <w:t xml:space="preserve">ust have either an </w:t>
-      </w:r>
-      <w:proofErr w:type="spellStart"/>
-      <w:r>
-        <w:rPr>
-          <w:rFonts w:ascii="Verdana" w:hAnsi="Verdana"/>
-          <w:color w:val="000000"/>
-          <w:sz w:val="23"/>
-          <w:szCs w:val="23"/>
-          <w:shd w:val="clear" w:color="auto" w:fill="FFFFFF"/>
-        </w:rPr>
-        <w:t>href</w:t>
-      </w:r>
-      <w:proofErr w:type="spellEnd"/>
-      <w:r>
-        <w:rPr>
-          <w:rFonts w:ascii="Verdana" w:hAnsi="Verdana"/>
-          <w:color w:val="000000"/>
-          <w:sz w:val="23"/>
-          <w:szCs w:val="23"/>
-          <w:shd w:val="clear" w:color="auto" w:fill="FFFFFF"/>
-        </w:rPr>
-        <w:t xml:space="preserve"> or a target attribute present, or both.</w:t>
+        <w:t>Specifies the base URL or target for all relative URLs in a document. Must have either an href or a target attribute present, or both.</w:t>
       </w:r>
     </w:p>
     <w:p>
@@ -3301,27 +2452,15 @@
           <w:szCs w:val="28"/>
         </w:rPr>
       </w:pPr>
-      <w:proofErr w:type="spellStart"/>
-      <w:r>
-        <w:rPr>
-          <w:rFonts w:ascii="Verdana" w:hAnsi="Verdana"/>
-          <w:color w:val="000000"/>
-          <w:sz w:val="23"/>
-          <w:szCs w:val="23"/>
-          <w:shd w:val="clear" w:color="auto" w:fill="FFFFFF"/>
-        </w:rPr>
-        <w:t>Eg</w:t>
-      </w:r>
-      <w:proofErr w:type="spellEnd"/>
-      <w:r>
-        <w:rPr>
-          <w:rFonts w:ascii="Verdana" w:hAnsi="Verdana"/>
-          <w:color w:val="000000"/>
-          <w:sz w:val="23"/>
-          <w:szCs w:val="23"/>
-          <w:shd w:val="clear" w:color="auto" w:fill="FFFFFF"/>
-        </w:rPr>
-        <w:t xml:space="preserve">: </w:t>
+      <w:r>
+        <w:rPr>
+          <w:rFonts w:ascii="Verdana" w:hAnsi="Verdana"/>
+          <w:color w:val="000000"/>
+          <w:sz w:val="23"/>
+          <w:szCs w:val="23"/>
+          <w:shd w:val="clear" w:color="auto" w:fill="FFFFFF"/>
+        </w:rPr>
+        <w:t xml:space="preserve">Eg: </w:t>
       </w:r>
       <w:r>
         <w:rPr>
@@ -3393,27 +2532,7 @@
           <w:sz w:val="28"/>
           <w:szCs w:val="28"/>
         </w:rPr>
-        <w:t xml:space="preserve">&lt;base </w:t>
-      </w:r>
-      <w:proofErr w:type="spellStart"/>
-      <w:r>
-        <w:rPr>
-          <w:rFonts w:asciiTheme="minorHAnsi" w:hAnsiTheme="minorHAnsi" w:cstheme="minorHAnsi"/>
-          <w:color w:val="000000" w:themeColor="text1"/>
-          <w:sz w:val="28"/>
-          <w:szCs w:val="28"/>
-        </w:rPr>
-        <w:t>href</w:t>
-      </w:r>
-      <w:proofErr w:type="spellEnd"/>
-      <w:r>
-        <w:rPr>
-          <w:rFonts w:asciiTheme="minorHAnsi" w:hAnsiTheme="minorHAnsi" w:cstheme="minorHAnsi"/>
-          <w:color w:val="000000" w:themeColor="text1"/>
-          <w:sz w:val="28"/>
-          <w:szCs w:val="28"/>
-        </w:rPr>
-        <w:t>="https://www.example.com/tutorials/"&gt;</w:t>
+        <w:t>&lt;base href="https://www.example.com/tutorials/"&gt;</w:t>
       </w:r>
     </w:p>
     <w:p>
@@ -3497,47 +2616,7 @@
           <w:sz w:val="28"/>
           <w:szCs w:val="28"/>
         </w:rPr>
-        <w:t xml:space="preserve">   &lt;p&gt;&lt;a </w:t>
-      </w:r>
-      <w:proofErr w:type="spellStart"/>
-      <w:r>
-        <w:rPr>
-          <w:rFonts w:asciiTheme="minorHAnsi" w:hAnsiTheme="minorHAnsi" w:cstheme="minorHAnsi"/>
-          <w:color w:val="000000" w:themeColor="text1"/>
-          <w:sz w:val="28"/>
-          <w:szCs w:val="28"/>
-        </w:rPr>
-        <w:t>href</w:t>
-      </w:r>
-      <w:proofErr w:type="spellEnd"/>
-      <w:r>
-        <w:rPr>
-          <w:rFonts w:asciiTheme="minorHAnsi" w:hAnsiTheme="minorHAnsi" w:cstheme="minorHAnsi"/>
-          <w:color w:val="000000" w:themeColor="text1"/>
-          <w:sz w:val="28"/>
-          <w:szCs w:val="28"/>
-        </w:rPr>
-        <w:t>="java.html"&gt;Java Tutorial&lt;/a&gt;&lt;/p&gt;&lt;p</w:t>
-      </w:r>
-      <w:proofErr w:type="gramStart"/>
-      <w:r>
-        <w:rPr>
-          <w:rFonts w:asciiTheme="minorHAnsi" w:hAnsiTheme="minorHAnsi" w:cstheme="minorHAnsi"/>
-          <w:color w:val="000000" w:themeColor="text1"/>
-          <w:sz w:val="28"/>
-          <w:szCs w:val="28"/>
-        </w:rPr>
-        <w:t>&gt;(</w:t>
-      </w:r>
-      <w:proofErr w:type="gramEnd"/>
-      <w:r>
-        <w:rPr>
-          <w:rFonts w:asciiTheme="minorHAnsi" w:hAnsiTheme="minorHAnsi" w:cstheme="minorHAnsi"/>
-          <w:color w:val="000000" w:themeColor="text1"/>
-          <w:sz w:val="28"/>
-          <w:szCs w:val="28"/>
-        </w:rPr>
-        <w:t>This will act as          https://www.example.com/tutorials/java.html)&lt;/p&gt;</w:t>
+        <w:t>   &lt;p&gt;&lt;a href="java.html"&gt;Java Tutorial&lt;/a&gt;&lt;/p&gt;&lt;p&gt;(This will act as          https://www.example.com/tutorials/java.html)&lt;/p&gt;</w:t>
       </w:r>
     </w:p>
     <w:p>
@@ -3558,47 +2637,7 @@
           <w:sz w:val="28"/>
           <w:szCs w:val="28"/>
         </w:rPr>
-        <w:t xml:space="preserve">   &lt;p&gt;&lt;a </w:t>
-      </w:r>
-      <w:proofErr w:type="spellStart"/>
-      <w:r>
-        <w:rPr>
-          <w:rFonts w:asciiTheme="minorHAnsi" w:hAnsiTheme="minorHAnsi" w:cstheme="minorHAnsi"/>
-          <w:color w:val="000000" w:themeColor="text1"/>
-          <w:sz w:val="28"/>
-          <w:szCs w:val="28"/>
-        </w:rPr>
-        <w:t>href</w:t>
-      </w:r>
-      <w:proofErr w:type="spellEnd"/>
-      <w:r>
-        <w:rPr>
-          <w:rFonts w:asciiTheme="minorHAnsi" w:hAnsiTheme="minorHAnsi" w:cstheme="minorHAnsi"/>
-          <w:color w:val="000000" w:themeColor="text1"/>
-          <w:sz w:val="28"/>
-          <w:szCs w:val="28"/>
-        </w:rPr>
-        <w:t>="jquery.html"&gt;jQuery Tutorial&lt;/a&gt;&lt;/p&gt;&lt;p</w:t>
-      </w:r>
-      <w:proofErr w:type="gramStart"/>
-      <w:r>
-        <w:rPr>
-          <w:rFonts w:asciiTheme="minorHAnsi" w:hAnsiTheme="minorHAnsi" w:cstheme="minorHAnsi"/>
-          <w:color w:val="000000" w:themeColor="text1"/>
-          <w:sz w:val="28"/>
-          <w:szCs w:val="28"/>
-        </w:rPr>
-        <w:t>&gt;(</w:t>
-      </w:r>
-      <w:proofErr w:type="gramEnd"/>
-      <w:r>
-        <w:rPr>
-          <w:rFonts w:asciiTheme="minorHAnsi" w:hAnsiTheme="minorHAnsi" w:cstheme="minorHAnsi"/>
-          <w:color w:val="000000" w:themeColor="text1"/>
-          <w:sz w:val="28"/>
-          <w:szCs w:val="28"/>
-        </w:rPr>
-        <w:t>This will act as https://www.example.com/tutorials/jquery.html)&lt;/p&gt;</w:t>
+        <w:t>   &lt;p&gt;&lt;a href="jquery.html"&gt;jQuery Tutorial&lt;/a&gt;&lt;/p&gt;&lt;p&gt;(This will act as https://www.example.com/tutorials/jquery.html)&lt;/p&gt;</w:t>
       </w:r>
     </w:p>
     <w:p>
@@ -3620,47 +2659,7 @@
           <w:szCs w:val="28"/>
         </w:rPr>
         <w:lastRenderedPageBreak/>
-        <w:t xml:space="preserve">   &lt;p&gt;&lt;a </w:t>
-      </w:r>
-      <w:proofErr w:type="spellStart"/>
-      <w:r>
-        <w:rPr>
-          <w:rFonts w:asciiTheme="minorHAnsi" w:hAnsiTheme="minorHAnsi" w:cstheme="minorHAnsi"/>
-          <w:color w:val="000000" w:themeColor="text1"/>
-          <w:sz w:val="28"/>
-          <w:szCs w:val="28"/>
-        </w:rPr>
-        <w:t>href</w:t>
-      </w:r>
-      <w:proofErr w:type="spellEnd"/>
-      <w:r>
-        <w:rPr>
-          <w:rFonts w:asciiTheme="minorHAnsi" w:hAnsiTheme="minorHAnsi" w:cstheme="minorHAnsi"/>
-          <w:color w:val="000000" w:themeColor="text1"/>
-          <w:sz w:val="28"/>
-          <w:szCs w:val="28"/>
-        </w:rPr>
-        <w:t>="blockchain.html"&gt;Blockchain Tutorial&lt;/a&gt;&lt;/p&gt;&lt;p</w:t>
-      </w:r>
-      <w:proofErr w:type="gramStart"/>
-      <w:r>
-        <w:rPr>
-          <w:rFonts w:asciiTheme="minorHAnsi" w:hAnsiTheme="minorHAnsi" w:cstheme="minorHAnsi"/>
-          <w:color w:val="000000" w:themeColor="text1"/>
-          <w:sz w:val="28"/>
-          <w:szCs w:val="28"/>
-        </w:rPr>
-        <w:t>&gt;(</w:t>
-      </w:r>
-      <w:proofErr w:type="gramEnd"/>
-      <w:r>
-        <w:rPr>
-          <w:rFonts w:asciiTheme="minorHAnsi" w:hAnsiTheme="minorHAnsi" w:cstheme="minorHAnsi"/>
-          <w:color w:val="000000" w:themeColor="text1"/>
-          <w:sz w:val="28"/>
-          <w:szCs w:val="28"/>
-        </w:rPr>
-        <w:t>This will act as https://www.example.com/tutorials/blockchain.html)&lt;/p&gt;</w:t>
+        <w:t>   &lt;p&gt;&lt;a href="blockchain.html"&gt;Blockchain Tutorial&lt;/a&gt;&lt;/p&gt;&lt;p&gt;(This will act as https://www.example.com/tutorials/blockchain.html)&lt;/p&gt;</w:t>
       </w:r>
     </w:p>
     <w:p>
@@ -3681,47 +2680,7 @@
           <w:sz w:val="28"/>
           <w:szCs w:val="28"/>
         </w:rPr>
-        <w:t xml:space="preserve">   &lt;p&gt;&lt;a </w:t>
-      </w:r>
-      <w:proofErr w:type="spellStart"/>
-      <w:r>
-        <w:rPr>
-          <w:rFonts w:asciiTheme="minorHAnsi" w:hAnsiTheme="minorHAnsi" w:cstheme="minorHAnsi"/>
-          <w:color w:val="000000" w:themeColor="text1"/>
-          <w:sz w:val="28"/>
-          <w:szCs w:val="28"/>
-        </w:rPr>
-        <w:t>href</w:t>
-      </w:r>
-      <w:proofErr w:type="spellEnd"/>
-      <w:r>
-        <w:rPr>
-          <w:rFonts w:asciiTheme="minorHAnsi" w:hAnsiTheme="minorHAnsi" w:cstheme="minorHAnsi"/>
-          <w:color w:val="000000" w:themeColor="text1"/>
-          <w:sz w:val="28"/>
-          <w:szCs w:val="28"/>
-        </w:rPr>
-        <w:t>="python.html"&gt;Python Tutorial&lt;/a&gt;&lt;/p&gt;&lt;p</w:t>
-      </w:r>
-      <w:proofErr w:type="gramStart"/>
-      <w:r>
-        <w:rPr>
-          <w:rFonts w:asciiTheme="minorHAnsi" w:hAnsiTheme="minorHAnsi" w:cstheme="minorHAnsi"/>
-          <w:color w:val="000000" w:themeColor="text1"/>
-          <w:sz w:val="28"/>
-          <w:szCs w:val="28"/>
-        </w:rPr>
-        <w:t>&gt;(</w:t>
-      </w:r>
-      <w:proofErr w:type="gramEnd"/>
-      <w:r>
-        <w:rPr>
-          <w:rFonts w:asciiTheme="minorHAnsi" w:hAnsiTheme="minorHAnsi" w:cstheme="minorHAnsi"/>
-          <w:color w:val="000000" w:themeColor="text1"/>
-          <w:sz w:val="28"/>
-          <w:szCs w:val="28"/>
-        </w:rPr>
-        <w:t>This will act as https://www.example.com/tutorials/python.html)&lt;/p&gt;</w:t>
+        <w:t>   &lt;p&gt;&lt;a href="python.html"&gt;Python Tutorial&lt;/a&gt;&lt;/p&gt;&lt;p&gt;(This will act as https://www.example.com/tutorials/python.html)&lt;/p&gt;</w:t>
       </w:r>
     </w:p>
     <w:p>
@@ -3786,11 +2745,11 @@
         <w:spacing w:after="0" w:line="240" w:lineRule="auto"/>
         <w:jc w:val="both"/>
         <w:rPr>
-          <w:rFonts w:eastAsia="Times New Roman" w:cstheme="minorHAnsi"/>
-          <w:color w:val="222222"/>
-          <w:sz w:val="28"/>
-          <w:szCs w:val="28"/>
-          <w:lang w:eastAsia="en-IN"/>
+          <w:rFonts w:ascii="Verdana" w:hAnsi="Verdana"/>
+          <w:color w:val="000000"/>
+          <w:sz w:val="23"/>
+          <w:szCs w:val="23"/>
+          <w:shd w:val="clear" w:color="auto" w:fill="FFFFFF"/>
         </w:rPr>
       </w:pPr>
       <w:r>
@@ -3823,9 +2782,116 @@
           <w:szCs w:val="28"/>
           <w:lang w:eastAsia="en-IN"/>
         </w:rPr>
-        <w:t>&lt;</w:t>
-      </w:r>
-      <w:proofErr w:type="spellStart"/>
+        <w:t>&lt;basefont&gt;</w:t>
+      </w:r>
+      <w:r>
+        <w:rPr>
+          <w:rFonts w:eastAsia="Times New Roman" w:cstheme="minorHAnsi"/>
+          <w:color w:val="222222"/>
+          <w:sz w:val="28"/>
+          <w:szCs w:val="28"/>
+          <w:lang w:eastAsia="en-IN"/>
+        </w:rPr>
+        <w:t> </w:t>
+      </w:r>
+      <w:r>
+        <w:rPr>
+          <w:rFonts w:eastAsia="Times New Roman" w:cstheme="minorHAnsi"/>
+          <w:color w:val="222222"/>
+          <w:sz w:val="28"/>
+          <w:szCs w:val="28"/>
+          <w:lang w:eastAsia="en-IN"/>
+        </w:rPr>
+        <w:t xml:space="preserve">- </w:t>
+      </w:r>
+      <w:r>
+        <w:rPr>
+          <w:rFonts w:ascii="Verdana" w:hAnsi="Verdana"/>
+          <w:color w:val="000000"/>
+          <w:sz w:val="23"/>
+          <w:szCs w:val="23"/>
+          <w:shd w:val="clear" w:color="auto" w:fill="FFFFFF"/>
+        </w:rPr>
+        <w:t>U</w:t>
+      </w:r>
+      <w:r>
+        <w:rPr>
+          <w:rFonts w:ascii="Verdana" w:hAnsi="Verdana"/>
+          <w:color w:val="000000"/>
+          <w:sz w:val="23"/>
+          <w:szCs w:val="23"/>
+          <w:shd w:val="clear" w:color="auto" w:fill="FFFFFF"/>
+        </w:rPr>
+        <w:t>sed in HTML 4 to specify a default text-colo</w:t>
+      </w:r>
+      <w:r>
+        <w:rPr>
+          <w:rFonts w:ascii="Verdana" w:hAnsi="Verdana"/>
+          <w:color w:val="000000"/>
+          <w:sz w:val="23"/>
+          <w:szCs w:val="23"/>
+          <w:shd w:val="clear" w:color="auto" w:fill="FFFFFF"/>
+        </w:rPr>
+        <w:t>u</w:t>
+      </w:r>
+      <w:r>
+        <w:rPr>
+          <w:rFonts w:ascii="Verdana" w:hAnsi="Verdana"/>
+          <w:color w:val="000000"/>
+          <w:sz w:val="23"/>
+          <w:szCs w:val="23"/>
+          <w:shd w:val="clear" w:color="auto" w:fill="FFFFFF"/>
+        </w:rPr>
+        <w:t>r, font-size or font-family for all the text in an HTML document.</w:t>
+      </w:r>
+    </w:p>
+    <w:p>
+      <w:pPr>
+        <w:shd w:val="clear" w:color="auto" w:fill="FFFFFF"/>
+        <w:spacing w:after="0" w:line="240" w:lineRule="auto"/>
+        <w:jc w:val="both"/>
+        <w:rPr>
+          <w:rFonts w:eastAsia="Times New Roman" w:cstheme="minorHAnsi"/>
+          <w:color w:val="222222"/>
+          <w:sz w:val="28"/>
+          <w:szCs w:val="28"/>
+          <w:lang w:eastAsia="en-IN"/>
+        </w:rPr>
+      </w:pPr>
+    </w:p>
+    <w:p>
+      <w:pPr>
+        <w:shd w:val="clear" w:color="auto" w:fill="FFFFFF"/>
+        <w:spacing w:after="0" w:line="240" w:lineRule="auto"/>
+        <w:jc w:val="both"/>
+        <w:rPr>
+          <w:rFonts w:eastAsia="Times New Roman" w:cstheme="minorHAnsi"/>
+          <w:color w:val="222222"/>
+          <w:sz w:val="28"/>
+          <w:szCs w:val="28"/>
+          <w:lang w:eastAsia="en-IN"/>
+        </w:rPr>
+      </w:pPr>
+      <w:r>
+        <w:rPr>
+          <w:rFonts w:eastAsia="Times New Roman" w:cstheme="minorHAnsi"/>
+          <w:color w:val="222222"/>
+          <w:sz w:val="28"/>
+          <w:szCs w:val="28"/>
+          <w:lang w:eastAsia="en-IN"/>
+        </w:rPr>
+        <w:t>15.</w:t>
+      </w:r>
+      <w:r>
+        <w:rPr>
+          <w:rFonts w:eastAsia="Times New Roman" w:cstheme="minorHAnsi"/>
+          <w:color w:val="222222"/>
+          <w:sz w:val="28"/>
+          <w:szCs w:val="28"/>
+          <w:lang w:eastAsia="en-IN"/>
+        </w:rPr>
+        <w:t xml:space="preserve"> </w:t>
+      </w:r>
       <w:r>
         <w:rPr>
           <w:rFonts w:eastAsia="Times New Roman" w:cstheme="minorHAnsi"/>
@@ -3836,9 +2902,644 @@
           <w:szCs w:val="28"/>
           <w:lang w:eastAsia="en-IN"/>
         </w:rPr>
-        <w:t>basefont</w:t>
-      </w:r>
-      <w:proofErr w:type="spellEnd"/>
+        <w:t>&lt;bdi&gt;</w:t>
+      </w:r>
+      <w:r>
+        <w:rPr>
+          <w:rFonts w:eastAsia="Times New Roman" w:cstheme="minorHAnsi"/>
+          <w:color w:val="222222"/>
+          <w:sz w:val="28"/>
+          <w:szCs w:val="28"/>
+          <w:lang w:eastAsia="en-IN"/>
+        </w:rPr>
+        <w:t> </w:t>
+      </w:r>
+      <w:r>
+        <w:rPr>
+          <w:rFonts w:eastAsia="Times New Roman" w:cstheme="minorHAnsi"/>
+          <w:color w:val="222222"/>
+          <w:sz w:val="28"/>
+          <w:szCs w:val="28"/>
+          <w:lang w:eastAsia="en-IN"/>
+        </w:rPr>
+        <w:t xml:space="preserve">- </w:t>
+      </w:r>
+      <w:r>
+        <w:rPr>
+          <w:rFonts w:ascii="Verdana" w:hAnsi="Verdana"/>
+          <w:color w:val="000000"/>
+          <w:sz w:val="23"/>
+          <w:szCs w:val="23"/>
+          <w:shd w:val="clear" w:color="auto" w:fill="FFFFFF"/>
+        </w:rPr>
+        <w:t>I</w:t>
+      </w:r>
+      <w:r>
+        <w:rPr>
+          <w:rFonts w:ascii="Verdana" w:hAnsi="Verdana"/>
+          <w:color w:val="000000"/>
+          <w:sz w:val="23"/>
+          <w:szCs w:val="23"/>
+          <w:shd w:val="clear" w:color="auto" w:fill="FFFFFF"/>
+        </w:rPr>
+        <w:t>solates a part of text that might be formatted in a different direction from other text outside it.</w:t>
+      </w:r>
+    </w:p>
+    <w:p>
+      <w:pPr>
+        <w:shd w:val="clear" w:color="auto" w:fill="FFFFFF"/>
+        <w:spacing w:after="0" w:line="240" w:lineRule="auto"/>
+        <w:rPr>
+          <w:rStyle w:val="tagcolor"/>
+          <w:rFonts w:cstheme="minorHAnsi"/>
+          <w:sz w:val="28"/>
+          <w:szCs w:val="28"/>
+        </w:rPr>
+      </w:pPr>
+      <w:r>
+        <w:rPr>
+          <w:rFonts w:eastAsia="Times New Roman" w:cstheme="minorHAnsi"/>
+          <w:color w:val="222222"/>
+          <w:sz w:val="28"/>
+          <w:szCs w:val="28"/>
+          <w:lang w:eastAsia="en-IN"/>
+        </w:rPr>
+        <w:t>Eg</w:t>
+      </w:r>
+      <w:r>
+        <w:rPr>
+          <w:rFonts w:eastAsia="Times New Roman" w:cstheme="minorHAnsi"/>
+          <w:sz w:val="28"/>
+          <w:szCs w:val="28"/>
+          <w:lang w:eastAsia="en-IN"/>
+        </w:rPr>
+        <w:t xml:space="preserve">: </w:t>
+      </w:r>
+      <w:r>
+        <w:rPr>
+          <w:rStyle w:val="tagcolor"/>
+          <w:rFonts w:cstheme="minorHAnsi"/>
+          <w:sz w:val="28"/>
+          <w:szCs w:val="28"/>
+        </w:rPr>
+        <w:t>&lt;</w:t>
+      </w:r>
+      <w:r>
+        <w:rPr>
+          <w:rStyle w:val="tagnamecolor"/>
+          <w:rFonts w:cstheme="minorHAnsi"/>
+          <w:sz w:val="28"/>
+          <w:szCs w:val="28"/>
+        </w:rPr>
+        <w:t>ul</w:t>
+      </w:r>
+      <w:r>
+        <w:rPr>
+          <w:rStyle w:val="tagcolor"/>
+          <w:rFonts w:cstheme="minorHAnsi"/>
+          <w:sz w:val="28"/>
+          <w:szCs w:val="28"/>
+        </w:rPr>
+        <w:t>&gt;</w:t>
+      </w:r>
+      <w:r>
+        <w:rPr>
+          <w:rFonts w:cstheme="minorHAnsi"/>
+          <w:sz w:val="28"/>
+          <w:szCs w:val="28"/>
+        </w:rPr>
+        <w:br/>
+      </w:r>
+      <w:r>
+        <w:rPr>
+          <w:rFonts w:cstheme="minorHAnsi"/>
+          <w:sz w:val="28"/>
+          <w:szCs w:val="28"/>
+          <w:shd w:val="clear" w:color="auto" w:fill="FFFFFF"/>
+        </w:rPr>
+        <w:t>  </w:t>
+      </w:r>
+      <w:r>
+        <w:rPr>
+          <w:rStyle w:val="tagcolor"/>
+          <w:rFonts w:cstheme="minorHAnsi"/>
+          <w:sz w:val="28"/>
+          <w:szCs w:val="28"/>
+        </w:rPr>
+        <w:t>&lt;</w:t>
+      </w:r>
+      <w:r>
+        <w:rPr>
+          <w:rStyle w:val="tagnamecolor"/>
+          <w:rFonts w:cstheme="minorHAnsi"/>
+          <w:sz w:val="28"/>
+          <w:szCs w:val="28"/>
+        </w:rPr>
+        <w:t>li</w:t>
+      </w:r>
+      <w:r>
+        <w:rPr>
+          <w:rStyle w:val="tagcolor"/>
+          <w:rFonts w:cstheme="minorHAnsi"/>
+          <w:sz w:val="28"/>
+          <w:szCs w:val="28"/>
+        </w:rPr>
+        <w:t>&gt;</w:t>
+      </w:r>
+      <w:r>
+        <w:rPr>
+          <w:rFonts w:cstheme="minorHAnsi"/>
+          <w:sz w:val="28"/>
+          <w:szCs w:val="28"/>
+          <w:shd w:val="clear" w:color="auto" w:fill="FFFFFF"/>
+        </w:rPr>
+        <w:t>User </w:t>
+      </w:r>
+      <w:r>
+        <w:rPr>
+          <w:rStyle w:val="tagcolor"/>
+          <w:rFonts w:cstheme="minorHAnsi"/>
+          <w:sz w:val="28"/>
+          <w:szCs w:val="28"/>
+        </w:rPr>
+        <w:t>&lt;</w:t>
+      </w:r>
+      <w:r>
+        <w:rPr>
+          <w:rStyle w:val="tagnamecolor"/>
+          <w:rFonts w:cstheme="minorHAnsi"/>
+          <w:sz w:val="28"/>
+          <w:szCs w:val="28"/>
+        </w:rPr>
+        <w:t>bdi</w:t>
+      </w:r>
+      <w:r>
+        <w:rPr>
+          <w:rStyle w:val="tagcolor"/>
+          <w:rFonts w:cstheme="minorHAnsi"/>
+          <w:sz w:val="28"/>
+          <w:szCs w:val="28"/>
+        </w:rPr>
+        <w:t>&gt;</w:t>
+      </w:r>
+      <w:r>
+        <w:rPr>
+          <w:rFonts w:cstheme="minorHAnsi"/>
+          <w:sz w:val="28"/>
+          <w:szCs w:val="28"/>
+          <w:shd w:val="clear" w:color="auto" w:fill="FFFFFF"/>
+        </w:rPr>
+        <w:t>hrefs</w:t>
+      </w:r>
+      <w:r>
+        <w:rPr>
+          <w:rStyle w:val="tagcolor"/>
+          <w:rFonts w:cstheme="minorHAnsi"/>
+          <w:sz w:val="28"/>
+          <w:szCs w:val="28"/>
+        </w:rPr>
+        <w:t>&lt;</w:t>
+      </w:r>
+      <w:r>
+        <w:rPr>
+          <w:rStyle w:val="tagnamecolor"/>
+          <w:rFonts w:cstheme="minorHAnsi"/>
+          <w:sz w:val="28"/>
+          <w:szCs w:val="28"/>
+        </w:rPr>
+        <w:t>/bdi</w:t>
+      </w:r>
+      <w:r>
+        <w:rPr>
+          <w:rStyle w:val="tagcolor"/>
+          <w:rFonts w:cstheme="minorHAnsi"/>
+          <w:sz w:val="28"/>
+          <w:szCs w:val="28"/>
+        </w:rPr>
+        <w:t>&gt;</w:t>
+      </w:r>
+      <w:r>
+        <w:rPr>
+          <w:rFonts w:cstheme="minorHAnsi"/>
+          <w:sz w:val="28"/>
+          <w:szCs w:val="28"/>
+          <w:shd w:val="clear" w:color="auto" w:fill="FFFFFF"/>
+        </w:rPr>
+        <w:t>: 60 points</w:t>
+      </w:r>
+      <w:r>
+        <w:rPr>
+          <w:rStyle w:val="tagcolor"/>
+          <w:rFonts w:cstheme="minorHAnsi"/>
+          <w:sz w:val="28"/>
+          <w:szCs w:val="28"/>
+        </w:rPr>
+        <w:t>&lt;</w:t>
+      </w:r>
+      <w:r>
+        <w:rPr>
+          <w:rStyle w:val="tagnamecolor"/>
+          <w:rFonts w:cstheme="minorHAnsi"/>
+          <w:sz w:val="28"/>
+          <w:szCs w:val="28"/>
+        </w:rPr>
+        <w:t>/li</w:t>
+      </w:r>
+      <w:r>
+        <w:rPr>
+          <w:rStyle w:val="tagcolor"/>
+          <w:rFonts w:cstheme="minorHAnsi"/>
+          <w:sz w:val="28"/>
+          <w:szCs w:val="28"/>
+        </w:rPr>
+        <w:t>&gt;</w:t>
+      </w:r>
+      <w:r>
+        <w:rPr>
+          <w:rFonts w:cstheme="minorHAnsi"/>
+          <w:sz w:val="28"/>
+          <w:szCs w:val="28"/>
+        </w:rPr>
+        <w:br/>
+      </w:r>
+      <w:r>
+        <w:rPr>
+          <w:rFonts w:cstheme="minorHAnsi"/>
+          <w:sz w:val="28"/>
+          <w:szCs w:val="28"/>
+          <w:shd w:val="clear" w:color="auto" w:fill="FFFFFF"/>
+        </w:rPr>
+        <w:t>  </w:t>
+      </w:r>
+      <w:r>
+        <w:rPr>
+          <w:rStyle w:val="tagcolor"/>
+          <w:rFonts w:cstheme="minorHAnsi"/>
+          <w:sz w:val="28"/>
+          <w:szCs w:val="28"/>
+        </w:rPr>
+        <w:t>&lt;</w:t>
+      </w:r>
+      <w:r>
+        <w:rPr>
+          <w:rStyle w:val="tagnamecolor"/>
+          <w:rFonts w:cstheme="minorHAnsi"/>
+          <w:sz w:val="28"/>
+          <w:szCs w:val="28"/>
+        </w:rPr>
+        <w:t>li</w:t>
+      </w:r>
+      <w:r>
+        <w:rPr>
+          <w:rStyle w:val="tagcolor"/>
+          <w:rFonts w:cstheme="minorHAnsi"/>
+          <w:sz w:val="28"/>
+          <w:szCs w:val="28"/>
+        </w:rPr>
+        <w:t>&gt;</w:t>
+      </w:r>
+      <w:r>
+        <w:rPr>
+          <w:rFonts w:cstheme="minorHAnsi"/>
+          <w:sz w:val="28"/>
+          <w:szCs w:val="28"/>
+          <w:shd w:val="clear" w:color="auto" w:fill="FFFFFF"/>
+        </w:rPr>
+        <w:t>User </w:t>
+      </w:r>
+      <w:r>
+        <w:rPr>
+          <w:rStyle w:val="tagcolor"/>
+          <w:rFonts w:cstheme="minorHAnsi"/>
+          <w:sz w:val="28"/>
+          <w:szCs w:val="28"/>
+        </w:rPr>
+        <w:t>&lt;</w:t>
+      </w:r>
+      <w:r>
+        <w:rPr>
+          <w:rStyle w:val="tagnamecolor"/>
+          <w:rFonts w:cstheme="minorHAnsi"/>
+          <w:sz w:val="28"/>
+          <w:szCs w:val="28"/>
+        </w:rPr>
+        <w:t>bdi</w:t>
+      </w:r>
+      <w:r>
+        <w:rPr>
+          <w:rStyle w:val="tagcolor"/>
+          <w:rFonts w:cstheme="minorHAnsi"/>
+          <w:sz w:val="28"/>
+          <w:szCs w:val="28"/>
+        </w:rPr>
+        <w:t>&gt;</w:t>
+      </w:r>
+      <w:r>
+        <w:rPr>
+          <w:rFonts w:cstheme="minorHAnsi"/>
+          <w:sz w:val="28"/>
+          <w:szCs w:val="28"/>
+          <w:shd w:val="clear" w:color="auto" w:fill="FFFFFF"/>
+        </w:rPr>
+        <w:t>jdoe</w:t>
+      </w:r>
+      <w:r>
+        <w:rPr>
+          <w:rStyle w:val="tagcolor"/>
+          <w:rFonts w:cstheme="minorHAnsi"/>
+          <w:sz w:val="28"/>
+          <w:szCs w:val="28"/>
+        </w:rPr>
+        <w:t>&lt;</w:t>
+      </w:r>
+      <w:r>
+        <w:rPr>
+          <w:rStyle w:val="tagnamecolor"/>
+          <w:rFonts w:cstheme="minorHAnsi"/>
+          <w:sz w:val="28"/>
+          <w:szCs w:val="28"/>
+        </w:rPr>
+        <w:t>/bdi</w:t>
+      </w:r>
+      <w:r>
+        <w:rPr>
+          <w:rStyle w:val="tagcolor"/>
+          <w:rFonts w:cstheme="minorHAnsi"/>
+          <w:sz w:val="28"/>
+          <w:szCs w:val="28"/>
+        </w:rPr>
+        <w:t>&gt;</w:t>
+      </w:r>
+      <w:r>
+        <w:rPr>
+          <w:rFonts w:cstheme="minorHAnsi"/>
+          <w:sz w:val="28"/>
+          <w:szCs w:val="28"/>
+          <w:shd w:val="clear" w:color="auto" w:fill="FFFFFF"/>
+        </w:rPr>
+        <w:t>: 80 points</w:t>
+      </w:r>
+      <w:r>
+        <w:rPr>
+          <w:rStyle w:val="tagcolor"/>
+          <w:rFonts w:cstheme="minorHAnsi"/>
+          <w:sz w:val="28"/>
+          <w:szCs w:val="28"/>
+        </w:rPr>
+        <w:t>&lt;</w:t>
+      </w:r>
+      <w:r>
+        <w:rPr>
+          <w:rStyle w:val="tagnamecolor"/>
+          <w:rFonts w:cstheme="minorHAnsi"/>
+          <w:sz w:val="28"/>
+          <w:szCs w:val="28"/>
+        </w:rPr>
+        <w:t>/li</w:t>
+      </w:r>
+      <w:r>
+        <w:rPr>
+          <w:rStyle w:val="tagcolor"/>
+          <w:rFonts w:cstheme="minorHAnsi"/>
+          <w:sz w:val="28"/>
+          <w:szCs w:val="28"/>
+        </w:rPr>
+        <w:t>&gt;</w:t>
+      </w:r>
+      <w:r>
+        <w:rPr>
+          <w:rFonts w:cstheme="minorHAnsi"/>
+          <w:sz w:val="28"/>
+          <w:szCs w:val="28"/>
+        </w:rPr>
+        <w:br/>
+      </w:r>
+      <w:r>
+        <w:rPr>
+          <w:rFonts w:cstheme="minorHAnsi"/>
+          <w:sz w:val="28"/>
+          <w:szCs w:val="28"/>
+          <w:shd w:val="clear" w:color="auto" w:fill="FFFFFF"/>
+        </w:rPr>
+        <w:t>  </w:t>
+      </w:r>
+      <w:r>
+        <w:rPr>
+          <w:rStyle w:val="tagcolor"/>
+          <w:rFonts w:cstheme="minorHAnsi"/>
+          <w:sz w:val="28"/>
+          <w:szCs w:val="28"/>
+        </w:rPr>
+        <w:t>&lt;</w:t>
+      </w:r>
+      <w:r>
+        <w:rPr>
+          <w:rStyle w:val="tagnamecolor"/>
+          <w:rFonts w:cstheme="minorHAnsi"/>
+          <w:sz w:val="28"/>
+          <w:szCs w:val="28"/>
+        </w:rPr>
+        <w:t>li</w:t>
+      </w:r>
+      <w:r>
+        <w:rPr>
+          <w:rStyle w:val="tagcolor"/>
+          <w:rFonts w:cstheme="minorHAnsi"/>
+          <w:sz w:val="28"/>
+          <w:szCs w:val="28"/>
+        </w:rPr>
+        <w:t>&gt;</w:t>
+      </w:r>
+      <w:r>
+        <w:rPr>
+          <w:rFonts w:cstheme="minorHAnsi"/>
+          <w:sz w:val="28"/>
+          <w:szCs w:val="28"/>
+          <w:shd w:val="clear" w:color="auto" w:fill="FFFFFF"/>
+        </w:rPr>
+        <w:t>User </w:t>
+      </w:r>
+      <w:r>
+        <w:rPr>
+          <w:rStyle w:val="tagcolor"/>
+          <w:rFonts w:cstheme="minorHAnsi"/>
+          <w:sz w:val="28"/>
+          <w:szCs w:val="28"/>
+        </w:rPr>
+        <w:t>&lt;</w:t>
+      </w:r>
+      <w:r>
+        <w:rPr>
+          <w:rStyle w:val="tagnamecolor"/>
+          <w:rFonts w:cstheme="minorHAnsi"/>
+          <w:sz w:val="28"/>
+          <w:szCs w:val="28"/>
+        </w:rPr>
+        <w:t>bdi</w:t>
+      </w:r>
+      <w:r>
+        <w:rPr>
+          <w:rStyle w:val="tagcolor"/>
+          <w:rFonts w:cstheme="minorHAnsi"/>
+          <w:sz w:val="28"/>
+          <w:szCs w:val="28"/>
+        </w:rPr>
+        <w:t>&gt;</w:t>
+      </w:r>
+      <w:r>
+        <w:rPr>
+          <w:rFonts w:cstheme="minorHAnsi"/>
+          <w:sz w:val="28"/>
+          <w:szCs w:val="28"/>
+          <w:shd w:val="clear" w:color="auto" w:fill="FFFFFF"/>
+        </w:rPr>
+        <w:t>إيان</w:t>
+      </w:r>
+      <w:r>
+        <w:rPr>
+          <w:rStyle w:val="tagcolor"/>
+          <w:rFonts w:cstheme="minorHAnsi"/>
+          <w:sz w:val="28"/>
+          <w:szCs w:val="28"/>
+        </w:rPr>
+        <w:t>&lt;</w:t>
+      </w:r>
+      <w:r>
+        <w:rPr>
+          <w:rStyle w:val="tagnamecolor"/>
+          <w:rFonts w:cstheme="minorHAnsi"/>
+          <w:sz w:val="28"/>
+          <w:szCs w:val="28"/>
+        </w:rPr>
+        <w:t>/bdi</w:t>
+      </w:r>
+      <w:r>
+        <w:rPr>
+          <w:rStyle w:val="tagcolor"/>
+          <w:rFonts w:cstheme="minorHAnsi"/>
+          <w:sz w:val="28"/>
+          <w:szCs w:val="28"/>
+        </w:rPr>
+        <w:t>&gt;</w:t>
+      </w:r>
+      <w:r>
+        <w:rPr>
+          <w:rFonts w:cstheme="minorHAnsi"/>
+          <w:sz w:val="28"/>
+          <w:szCs w:val="28"/>
+          <w:shd w:val="clear" w:color="auto" w:fill="FFFFFF"/>
+        </w:rPr>
+        <w:t>: 90 points</w:t>
+      </w:r>
+      <w:r>
+        <w:rPr>
+          <w:rStyle w:val="tagcolor"/>
+          <w:rFonts w:cstheme="minorHAnsi"/>
+          <w:sz w:val="28"/>
+          <w:szCs w:val="28"/>
+        </w:rPr>
+        <w:t>&lt;</w:t>
+      </w:r>
+      <w:r>
+        <w:rPr>
+          <w:rStyle w:val="tagnamecolor"/>
+          <w:rFonts w:cstheme="minorHAnsi"/>
+          <w:sz w:val="28"/>
+          <w:szCs w:val="28"/>
+        </w:rPr>
+        <w:t>/li</w:t>
+      </w:r>
+      <w:r>
+        <w:rPr>
+          <w:rStyle w:val="tagcolor"/>
+          <w:rFonts w:cstheme="minorHAnsi"/>
+          <w:sz w:val="28"/>
+          <w:szCs w:val="28"/>
+        </w:rPr>
+        <w:t>&gt;</w:t>
+      </w:r>
+      <w:r>
+        <w:rPr>
+          <w:rFonts w:cstheme="minorHAnsi"/>
+          <w:sz w:val="28"/>
+          <w:szCs w:val="28"/>
+        </w:rPr>
+        <w:br/>
+      </w:r>
+      <w:r>
+        <w:rPr>
+          <w:rStyle w:val="tagcolor"/>
+          <w:rFonts w:cstheme="minorHAnsi"/>
+          <w:sz w:val="28"/>
+          <w:szCs w:val="28"/>
+        </w:rPr>
+        <w:t>&lt;</w:t>
+      </w:r>
+      <w:r>
+        <w:rPr>
+          <w:rStyle w:val="tagnamecolor"/>
+          <w:rFonts w:cstheme="minorHAnsi"/>
+          <w:sz w:val="28"/>
+          <w:szCs w:val="28"/>
+        </w:rPr>
+        <w:t>/ul</w:t>
+      </w:r>
+      <w:r>
+        <w:rPr>
+          <w:rStyle w:val="tagcolor"/>
+          <w:rFonts w:cstheme="minorHAnsi"/>
+          <w:sz w:val="28"/>
+          <w:szCs w:val="28"/>
+        </w:rPr>
+        <w:t>&gt;</w:t>
+      </w:r>
+    </w:p>
+    <w:p>
+      <w:pPr>
+        <w:shd w:val="clear" w:color="auto" w:fill="FFFFFF"/>
+        <w:spacing w:after="0" w:line="240" w:lineRule="auto"/>
+        <w:rPr>
+          <w:rFonts w:eastAsia="Times New Roman" w:cstheme="minorHAnsi"/>
+          <w:color w:val="222222"/>
+          <w:sz w:val="28"/>
+          <w:szCs w:val="28"/>
+          <w:lang w:eastAsia="en-IN"/>
+        </w:rPr>
+      </w:pPr>
+    </w:p>
+    <w:p>
+      <w:pPr>
+        <w:shd w:val="clear" w:color="auto" w:fill="FFFFFF"/>
+        <w:spacing w:after="0" w:line="240" w:lineRule="auto"/>
+        <w:jc w:val="both"/>
+        <w:rPr>
+          <w:rFonts w:ascii="Verdana" w:hAnsi="Verdana"/>
+          <w:color w:val="000000"/>
+          <w:sz w:val="23"/>
+          <w:szCs w:val="23"/>
+          <w:shd w:val="clear" w:color="auto" w:fill="FFFFFF"/>
+        </w:rPr>
+      </w:pPr>
+      <w:r>
+        <w:rPr>
+          <w:rFonts w:eastAsia="Times New Roman" w:cstheme="minorHAnsi"/>
+          <w:color w:val="222222"/>
+          <w:sz w:val="28"/>
+          <w:szCs w:val="28"/>
+          <w:lang w:eastAsia="en-IN"/>
+        </w:rPr>
+        <w:t>16.</w:t>
+      </w:r>
+      <w:r>
+        <w:rPr>
+          <w:rFonts w:eastAsia="Times New Roman" w:cstheme="minorHAnsi"/>
+          <w:color w:val="222222"/>
+          <w:sz w:val="28"/>
+          <w:szCs w:val="28"/>
+          <w:lang w:eastAsia="en-IN"/>
+        </w:rPr>
+        <w:t xml:space="preserve"> </w:t>
+      </w:r>
       <w:r>
         <w:rPr>
           <w:rFonts w:eastAsia="Times New Roman" w:cstheme="minorHAnsi"/>
@@ -3849,10 +3550,329 @@
           <w:szCs w:val="28"/>
           <w:lang w:eastAsia="en-IN"/>
         </w:rPr>
+        <w:t>&lt;bdo&gt;</w:t>
+      </w:r>
+      <w:r>
+        <w:rPr>
+          <w:rFonts w:eastAsia="Times New Roman" w:cstheme="minorHAnsi"/>
+          <w:color w:val="222222"/>
+          <w:sz w:val="28"/>
+          <w:szCs w:val="28"/>
+          <w:lang w:eastAsia="en-IN"/>
+        </w:rPr>
+        <w:t> </w:t>
+      </w:r>
+      <w:r>
+        <w:rPr>
+          <w:rFonts w:eastAsia="Times New Roman" w:cstheme="minorHAnsi"/>
+          <w:color w:val="222222"/>
+          <w:sz w:val="28"/>
+          <w:szCs w:val="28"/>
+          <w:lang w:eastAsia="en-IN"/>
+        </w:rPr>
+        <w:t xml:space="preserve">- </w:t>
+      </w:r>
+      <w:r>
+        <w:rPr>
+          <w:rFonts w:ascii="Verdana" w:hAnsi="Verdana"/>
+          <w:color w:val="000000"/>
+          <w:sz w:val="23"/>
+          <w:szCs w:val="23"/>
+          <w:shd w:val="clear" w:color="auto" w:fill="FFFFFF"/>
+        </w:rPr>
+        <w:t>U</w:t>
+      </w:r>
+      <w:r>
+        <w:rPr>
+          <w:rFonts w:ascii="Verdana" w:hAnsi="Verdana"/>
+          <w:color w:val="000000"/>
+          <w:sz w:val="23"/>
+          <w:szCs w:val="23"/>
+          <w:shd w:val="clear" w:color="auto" w:fill="FFFFFF"/>
+        </w:rPr>
+        <w:t>sed to override the current text direction.</w:t>
+      </w:r>
+    </w:p>
+    <w:p>
+      <w:pPr>
+        <w:shd w:val="clear" w:color="auto" w:fill="FFFFFF"/>
+        <w:spacing w:after="0" w:line="240" w:lineRule="auto"/>
+        <w:rPr>
+          <w:rStyle w:val="tagcolor"/>
+          <w:rFonts w:cstheme="minorHAnsi"/>
+          <w:sz w:val="28"/>
+          <w:szCs w:val="28"/>
+        </w:rPr>
+      </w:pPr>
+      <w:r>
+        <w:rPr>
+          <w:rFonts w:ascii="Verdana" w:hAnsi="Verdana"/>
+          <w:color w:val="000000"/>
+          <w:sz w:val="23"/>
+          <w:szCs w:val="23"/>
+          <w:shd w:val="clear" w:color="auto" w:fill="FFFFFF"/>
+        </w:rPr>
+        <w:t xml:space="preserve">Eg: </w:t>
+      </w:r>
+      <w:r>
+        <w:rPr>
+          <w:rStyle w:val="tagcolor"/>
+          <w:rFonts w:cstheme="minorHAnsi"/>
+          <w:sz w:val="28"/>
+          <w:szCs w:val="28"/>
+        </w:rPr>
+        <w:t>&lt;</w:t>
+      </w:r>
+      <w:r>
+        <w:rPr>
+          <w:rStyle w:val="tagnamecolor"/>
+          <w:rFonts w:cstheme="minorHAnsi"/>
+          <w:sz w:val="28"/>
+          <w:szCs w:val="28"/>
+        </w:rPr>
+        <w:t>bdo</w:t>
+      </w:r>
+      <w:r>
+        <w:rPr>
+          <w:rStyle w:val="attributecolor"/>
+          <w:rFonts w:cstheme="minorHAnsi"/>
+          <w:sz w:val="28"/>
+          <w:szCs w:val="28"/>
+        </w:rPr>
+        <w:t> dir</w:t>
+      </w:r>
+      <w:r>
+        <w:rPr>
+          <w:rStyle w:val="attributevaluecolor"/>
+          <w:rFonts w:cstheme="minorHAnsi"/>
+          <w:sz w:val="28"/>
+          <w:szCs w:val="28"/>
+        </w:rPr>
+        <w:t>="rtl"</w:t>
+      </w:r>
+      <w:r>
+        <w:rPr>
+          <w:rStyle w:val="tagcolor"/>
+          <w:rFonts w:cstheme="minorHAnsi"/>
+          <w:sz w:val="28"/>
+          <w:szCs w:val="28"/>
+        </w:rPr>
         <w:t>&gt;</w:t>
       </w:r>
       <w:r>
         <w:rPr>
+          <w:rFonts w:cstheme="minorHAnsi"/>
+          <w:sz w:val="28"/>
+          <w:szCs w:val="28"/>
+        </w:rPr>
+        <w:br/>
+      </w:r>
+      <w:r>
+        <w:rPr>
+          <w:rFonts w:cstheme="minorHAnsi"/>
+          <w:sz w:val="28"/>
+          <w:szCs w:val="28"/>
+          <w:shd w:val="clear" w:color="auto" w:fill="FFFFFF"/>
+        </w:rPr>
+        <w:t>This text will go right-to-left.</w:t>
+      </w:r>
+      <w:r>
+        <w:rPr>
+          <w:rFonts w:cstheme="minorHAnsi"/>
+          <w:sz w:val="28"/>
+          <w:szCs w:val="28"/>
+        </w:rPr>
+        <w:br/>
+      </w:r>
+      <w:r>
+        <w:rPr>
+          <w:rStyle w:val="tagcolor"/>
+          <w:rFonts w:cstheme="minorHAnsi"/>
+          <w:sz w:val="28"/>
+          <w:szCs w:val="28"/>
+        </w:rPr>
+        <w:t>&lt;</w:t>
+      </w:r>
+      <w:r>
+        <w:rPr>
+          <w:rStyle w:val="tagnamecolor"/>
+          <w:rFonts w:cstheme="minorHAnsi"/>
+          <w:sz w:val="28"/>
+          <w:szCs w:val="28"/>
+        </w:rPr>
+        <w:t>/bdo</w:t>
+      </w:r>
+      <w:r>
+        <w:rPr>
+          <w:rStyle w:val="tagcolor"/>
+          <w:rFonts w:cstheme="minorHAnsi"/>
+          <w:sz w:val="28"/>
+          <w:szCs w:val="28"/>
+        </w:rPr>
+        <w:t>&gt;</w:t>
+      </w:r>
+    </w:p>
+    <w:p>
+      <w:pPr>
+        <w:shd w:val="clear" w:color="auto" w:fill="FFFFFF"/>
+        <w:spacing w:after="0" w:line="240" w:lineRule="auto"/>
+        <w:rPr>
+          <w:rFonts w:eastAsia="Times New Roman" w:cstheme="minorHAnsi"/>
+          <w:sz w:val="36"/>
+          <w:szCs w:val="36"/>
+          <w:lang w:eastAsia="en-IN"/>
+        </w:rPr>
+      </w:pPr>
+    </w:p>
+    <w:p>
+      <w:pPr>
+        <w:shd w:val="clear" w:color="auto" w:fill="FFFFFF"/>
+        <w:spacing w:after="0" w:line="240" w:lineRule="auto"/>
+        <w:jc w:val="both"/>
+        <w:rPr>
+          <w:rFonts w:ascii="Verdana" w:hAnsi="Verdana"/>
+          <w:color w:val="000000"/>
+          <w:sz w:val="23"/>
+          <w:szCs w:val="23"/>
+          <w:shd w:val="clear" w:color="auto" w:fill="FFFFFF"/>
+        </w:rPr>
+      </w:pPr>
+      <w:r>
+        <w:rPr>
+          <w:rFonts w:eastAsia="Times New Roman" w:cstheme="minorHAnsi"/>
+          <w:color w:val="222222"/>
+          <w:sz w:val="28"/>
+          <w:szCs w:val="28"/>
+          <w:lang w:eastAsia="en-IN"/>
+        </w:rPr>
+        <w:t>17.</w:t>
+      </w:r>
+      <w:r>
+        <w:rPr>
+          <w:rFonts w:eastAsia="Times New Roman" w:cstheme="minorHAnsi"/>
+          <w:color w:val="222222"/>
+          <w:sz w:val="28"/>
+          <w:szCs w:val="28"/>
+          <w:lang w:eastAsia="en-IN"/>
+        </w:rPr>
+        <w:t xml:space="preserve"> </w:t>
+      </w:r>
+      <w:r>
+        <w:rPr>
+          <w:rFonts w:eastAsia="Times New Roman" w:cstheme="minorHAnsi"/>
+          <w:b/>
+          <w:bCs/>
+          <w:color w:val="222222"/>
+          <w:sz w:val="28"/>
+          <w:szCs w:val="28"/>
+          <w:lang w:eastAsia="en-IN"/>
+        </w:rPr>
+        <w:t>&lt;big&gt;</w:t>
+      </w:r>
+      <w:r>
+        <w:rPr>
+          <w:rFonts w:eastAsia="Times New Roman" w:cstheme="minorHAnsi"/>
+          <w:b/>
+          <w:bCs/>
+          <w:color w:val="222222"/>
+          <w:sz w:val="28"/>
+          <w:szCs w:val="28"/>
+          <w:lang w:eastAsia="en-IN"/>
+        </w:rPr>
+        <w:t xml:space="preserve"> </w:t>
+      </w:r>
+      <w:r>
+        <w:rPr>
+          <w:rFonts w:eastAsia="Times New Roman" w:cstheme="minorHAnsi"/>
+          <w:color w:val="222222"/>
+          <w:sz w:val="28"/>
+          <w:szCs w:val="28"/>
+          <w:lang w:eastAsia="en-IN"/>
+        </w:rPr>
+        <w:t xml:space="preserve">- </w:t>
+      </w:r>
+      <w:r>
+        <w:rPr>
+          <w:rFonts w:ascii="Verdana" w:hAnsi="Verdana"/>
+          <w:color w:val="000000"/>
+          <w:sz w:val="23"/>
+          <w:szCs w:val="23"/>
+          <w:shd w:val="clear" w:color="auto" w:fill="FFFFFF"/>
+        </w:rPr>
+        <w:t>U</w:t>
+      </w:r>
+      <w:r>
+        <w:rPr>
+          <w:rFonts w:ascii="Verdana" w:hAnsi="Verdana"/>
+          <w:color w:val="000000"/>
+          <w:sz w:val="23"/>
+          <w:szCs w:val="23"/>
+          <w:shd w:val="clear" w:color="auto" w:fill="FFFFFF"/>
+        </w:rPr>
+        <w:t>sed in HTML 4 to define bigger text.</w:t>
+      </w:r>
+    </w:p>
+    <w:p>
+      <w:pPr>
+        <w:shd w:val="clear" w:color="auto" w:fill="FFFFFF"/>
+        <w:spacing w:after="0" w:line="240" w:lineRule="auto"/>
+        <w:jc w:val="both"/>
+        <w:rPr>
+          <w:rFonts w:eastAsia="Times New Roman" w:cstheme="minorHAnsi"/>
+          <w:color w:val="222222"/>
+          <w:sz w:val="28"/>
+          <w:szCs w:val="28"/>
+          <w:lang w:eastAsia="en-IN"/>
+        </w:rPr>
+      </w:pPr>
+    </w:p>
+    <w:p>
+      <w:pPr>
+        <w:shd w:val="clear" w:color="auto" w:fill="FFFFFF"/>
+        <w:spacing w:after="0" w:line="240" w:lineRule="auto"/>
+        <w:jc w:val="both"/>
+        <w:rPr>
+          <w:rFonts w:ascii="Verdana" w:hAnsi="Verdana"/>
+          <w:color w:val="000000"/>
+          <w:sz w:val="23"/>
+          <w:szCs w:val="23"/>
+          <w:shd w:val="clear" w:color="auto" w:fill="FFFFFF"/>
+        </w:rPr>
+      </w:pPr>
+      <w:r>
+        <w:rPr>
+          <w:rFonts w:eastAsia="Times New Roman" w:cstheme="minorHAnsi"/>
+          <w:color w:val="222222"/>
+          <w:sz w:val="28"/>
+          <w:szCs w:val="28"/>
+          <w:lang w:eastAsia="en-IN"/>
+        </w:rPr>
+        <w:t>18.</w:t>
+      </w:r>
+      <w:r>
+        <w:rPr>
+          <w:rFonts w:eastAsia="Times New Roman" w:cstheme="minorHAnsi"/>
+          <w:color w:val="222222"/>
+          <w:sz w:val="28"/>
+          <w:szCs w:val="28"/>
+          <w:lang w:eastAsia="en-IN"/>
+        </w:rPr>
+        <w:t xml:space="preserve"> </w:t>
+      </w:r>
+      <w:r>
+        <w:rPr>
+          <w:rFonts w:eastAsia="Times New Roman" w:cstheme="minorHAnsi"/>
+          <w:b/>
+          <w:bCs/>
+          <w:color w:val="222222"/>
+          <w:sz w:val="28"/>
+          <w:szCs w:val="28"/>
+          <w:lang w:eastAsia="en-IN"/>
+        </w:rPr>
+        <w:t>&lt;blockquote&gt;</w:t>
+      </w:r>
+      <w:r>
+        <w:rPr>
           <w:rFonts w:eastAsia="Times New Roman" w:cstheme="minorHAnsi"/>
           <w:color w:val="222222"/>
           <w:sz w:val="28"/>
@@ -3861,263 +3881,808 @@
         </w:rPr>
         <w:t> </w:t>
       </w:r>
-    </w:p>
-    <w:p>
-      <w:pPr>
-        <w:shd w:val="clear" w:color="auto" w:fill="FFFFFF"/>
-        <w:spacing w:after="0" w:line="240" w:lineRule="auto"/>
-        <w:jc w:val="both"/>
-        <w:rPr>
-          <w:rFonts w:eastAsia="Times New Roman" w:cstheme="minorHAnsi"/>
-          <w:color w:val="222222"/>
-          <w:sz w:val="28"/>
-          <w:szCs w:val="28"/>
-          <w:lang w:eastAsia="en-IN"/>
-        </w:rPr>
-      </w:pPr>
-      <w:r>
-        <w:rPr>
-          <w:rFonts w:eastAsia="Times New Roman" w:cstheme="minorHAnsi"/>
-          <w:color w:val="222222"/>
-          <w:sz w:val="28"/>
-          <w:szCs w:val="28"/>
-          <w:lang w:eastAsia="en-IN"/>
-        </w:rPr>
-        <w:t>15.&lt;</w:t>
-      </w:r>
-      <w:proofErr w:type="spellStart"/>
-      <w:r>
-        <w:rPr>
-          <w:rFonts w:eastAsia="Times New Roman" w:cstheme="minorHAnsi"/>
-          <w:color w:val="222222"/>
-          <w:sz w:val="28"/>
-          <w:szCs w:val="28"/>
-          <w:lang w:eastAsia="en-IN"/>
-        </w:rPr>
-        <w:t>bdi</w:t>
-      </w:r>
-      <w:proofErr w:type="spellEnd"/>
-      <w:r>
-        <w:rPr>
-          <w:rFonts w:eastAsia="Times New Roman" w:cstheme="minorHAnsi"/>
-          <w:color w:val="222222"/>
-          <w:sz w:val="28"/>
-          <w:szCs w:val="28"/>
-          <w:lang w:eastAsia="en-IN"/>
-        </w:rPr>
-        <w:t>&gt; </w:t>
-      </w:r>
-    </w:p>
-    <w:p>
-      <w:pPr>
-        <w:shd w:val="clear" w:color="auto" w:fill="FFFFFF"/>
-        <w:spacing w:after="0" w:line="240" w:lineRule="auto"/>
-        <w:jc w:val="both"/>
-        <w:rPr>
-          <w:rFonts w:eastAsia="Times New Roman" w:cstheme="minorHAnsi"/>
-          <w:color w:val="222222"/>
-          <w:sz w:val="28"/>
-          <w:szCs w:val="28"/>
-          <w:lang w:eastAsia="en-IN"/>
-        </w:rPr>
-      </w:pPr>
-      <w:r>
-        <w:rPr>
-          <w:rFonts w:eastAsia="Times New Roman" w:cstheme="minorHAnsi"/>
-          <w:color w:val="222222"/>
-          <w:sz w:val="28"/>
-          <w:szCs w:val="28"/>
-          <w:lang w:eastAsia="en-IN"/>
-        </w:rPr>
-        <w:t>16.&lt;</w:t>
-      </w:r>
-      <w:proofErr w:type="spellStart"/>
-      <w:r>
-        <w:rPr>
-          <w:rFonts w:eastAsia="Times New Roman" w:cstheme="minorHAnsi"/>
-          <w:color w:val="222222"/>
-          <w:sz w:val="28"/>
-          <w:szCs w:val="28"/>
-          <w:lang w:eastAsia="en-IN"/>
-        </w:rPr>
-        <w:t>bdo</w:t>
-      </w:r>
-      <w:proofErr w:type="spellEnd"/>
-      <w:r>
-        <w:rPr>
-          <w:rFonts w:eastAsia="Times New Roman" w:cstheme="minorHAnsi"/>
-          <w:color w:val="222222"/>
-          <w:sz w:val="28"/>
-          <w:szCs w:val="28"/>
-          <w:lang w:eastAsia="en-IN"/>
-        </w:rPr>
-        <w:t>&gt; </w:t>
-      </w:r>
-    </w:p>
-    <w:p>
-      <w:pPr>
-        <w:shd w:val="clear" w:color="auto" w:fill="FFFFFF"/>
-        <w:spacing w:after="0" w:line="240" w:lineRule="auto"/>
-        <w:jc w:val="both"/>
-        <w:rPr>
-          <w:rFonts w:eastAsia="Times New Roman" w:cstheme="minorHAnsi"/>
-          <w:color w:val="222222"/>
-          <w:sz w:val="28"/>
-          <w:szCs w:val="28"/>
-          <w:lang w:eastAsia="en-IN"/>
-        </w:rPr>
-      </w:pPr>
-      <w:r>
-        <w:rPr>
-          <w:rFonts w:eastAsia="Times New Roman" w:cstheme="minorHAnsi"/>
-          <w:color w:val="222222"/>
-          <w:sz w:val="28"/>
-          <w:szCs w:val="28"/>
-          <w:lang w:eastAsia="en-IN"/>
-        </w:rPr>
-        <w:t>17.&lt;big&gt;</w:t>
-      </w:r>
-    </w:p>
-    <w:p>
-      <w:pPr>
-        <w:shd w:val="clear" w:color="auto" w:fill="FFFFFF"/>
-        <w:spacing w:after="0" w:line="240" w:lineRule="auto"/>
-        <w:jc w:val="both"/>
-        <w:rPr>
-          <w:rFonts w:eastAsia="Times New Roman" w:cstheme="minorHAnsi"/>
-          <w:color w:val="222222"/>
-          <w:sz w:val="28"/>
-          <w:szCs w:val="28"/>
-          <w:lang w:eastAsia="en-IN"/>
-        </w:rPr>
-      </w:pPr>
-      <w:r>
-        <w:rPr>
-          <w:rFonts w:eastAsia="Times New Roman" w:cstheme="minorHAnsi"/>
-          <w:color w:val="222222"/>
-          <w:sz w:val="28"/>
-          <w:szCs w:val="28"/>
-          <w:lang w:eastAsia="en-IN"/>
-        </w:rPr>
-        <w:t>18.&lt;blockquote&gt; </w:t>
-      </w:r>
-    </w:p>
-    <w:p>
-      <w:pPr>
-        <w:shd w:val="clear" w:color="auto" w:fill="FFFFFF"/>
-        <w:spacing w:after="0" w:line="240" w:lineRule="auto"/>
-        <w:jc w:val="both"/>
-        <w:rPr>
-          <w:rFonts w:eastAsia="Times New Roman" w:cstheme="minorHAnsi"/>
-          <w:color w:val="222222"/>
-          <w:sz w:val="28"/>
-          <w:szCs w:val="28"/>
-          <w:lang w:eastAsia="en-IN"/>
-        </w:rPr>
-      </w:pPr>
-      <w:r>
-        <w:rPr>
-          <w:rFonts w:eastAsia="Times New Roman" w:cstheme="minorHAnsi"/>
-          <w:color w:val="222222"/>
-          <w:sz w:val="28"/>
-          <w:szCs w:val="28"/>
-          <w:lang w:eastAsia="en-IN"/>
-        </w:rPr>
-        <w:t>19.&lt;body&gt; </w:t>
-      </w:r>
-    </w:p>
-    <w:p>
-      <w:pPr>
-        <w:shd w:val="clear" w:color="auto" w:fill="FFFFFF"/>
-        <w:spacing w:after="0" w:line="240" w:lineRule="auto"/>
-        <w:jc w:val="both"/>
-        <w:rPr>
-          <w:rFonts w:eastAsia="Times New Roman" w:cstheme="minorHAnsi"/>
-          <w:color w:val="222222"/>
-          <w:sz w:val="28"/>
-          <w:szCs w:val="28"/>
-          <w:lang w:eastAsia="en-IN"/>
-        </w:rPr>
-      </w:pPr>
-      <w:r>
-        <w:rPr>
-          <w:rFonts w:eastAsia="Times New Roman" w:cstheme="minorHAnsi"/>
-          <w:color w:val="222222"/>
-          <w:sz w:val="28"/>
-          <w:szCs w:val="28"/>
-          <w:lang w:eastAsia="en-IN"/>
-        </w:rPr>
-        <w:t>20.&lt;</w:t>
-      </w:r>
-      <w:proofErr w:type="spellStart"/>
-      <w:r>
-        <w:rPr>
-          <w:rFonts w:eastAsia="Times New Roman" w:cstheme="minorHAnsi"/>
-          <w:color w:val="222222"/>
-          <w:sz w:val="28"/>
-          <w:szCs w:val="28"/>
-          <w:lang w:eastAsia="en-IN"/>
-        </w:rPr>
-        <w:t>br</w:t>
-      </w:r>
-      <w:proofErr w:type="spellEnd"/>
-      <w:r>
-        <w:rPr>
-          <w:rFonts w:eastAsia="Times New Roman" w:cstheme="minorHAnsi"/>
-          <w:color w:val="222222"/>
-          <w:sz w:val="28"/>
-          <w:szCs w:val="28"/>
-          <w:lang w:eastAsia="en-IN"/>
-        </w:rPr>
-        <w:t>&gt; </w:t>
-      </w:r>
-    </w:p>
-    <w:p>
-      <w:pPr>
-        <w:shd w:val="clear" w:color="auto" w:fill="FFFFFF"/>
-        <w:spacing w:after="0" w:line="240" w:lineRule="auto"/>
-        <w:jc w:val="both"/>
-        <w:rPr>
-          <w:rFonts w:eastAsia="Times New Roman" w:cstheme="minorHAnsi"/>
-          <w:color w:val="222222"/>
-          <w:sz w:val="28"/>
-          <w:szCs w:val="28"/>
-          <w:lang w:eastAsia="en-IN"/>
-        </w:rPr>
-      </w:pPr>
-      <w:r>
-        <w:rPr>
-          <w:rFonts w:eastAsia="Times New Roman" w:cstheme="minorHAnsi"/>
-          <w:color w:val="222222"/>
-          <w:sz w:val="28"/>
-          <w:szCs w:val="28"/>
-          <w:lang w:eastAsia="en-IN"/>
-        </w:rPr>
-        <w:t>21.&lt;button&gt;</w:t>
-      </w:r>
-    </w:p>
-    <w:p>
-      <w:pPr>
-        <w:shd w:val="clear" w:color="auto" w:fill="FFFFFF"/>
-        <w:spacing w:after="0" w:line="240" w:lineRule="auto"/>
-        <w:jc w:val="both"/>
-        <w:rPr>
-          <w:rFonts w:eastAsia="Times New Roman" w:cstheme="minorHAnsi"/>
-          <w:color w:val="222222"/>
-          <w:sz w:val="28"/>
-          <w:szCs w:val="28"/>
-          <w:lang w:eastAsia="en-IN"/>
-        </w:rPr>
-      </w:pPr>
-      <w:r>
-        <w:rPr>
-          <w:rFonts w:eastAsia="Times New Roman" w:cstheme="minorHAnsi"/>
-          <w:color w:val="222222"/>
-          <w:sz w:val="28"/>
-          <w:szCs w:val="28"/>
-          <w:lang w:eastAsia="en-IN"/>
-        </w:rPr>
-        <w:t>22.&lt;canvas&gt;</w:t>
+      <w:r>
+        <w:rPr>
+          <w:rFonts w:eastAsia="Times New Roman" w:cstheme="minorHAnsi"/>
+          <w:color w:val="222222"/>
+          <w:sz w:val="28"/>
+          <w:szCs w:val="28"/>
+          <w:lang w:eastAsia="en-IN"/>
+        </w:rPr>
+        <w:t xml:space="preserve">- </w:t>
+      </w:r>
+      <w:r>
+        <w:rPr>
+          <w:rFonts w:ascii="Verdana" w:hAnsi="Verdana"/>
+          <w:color w:val="000000"/>
+          <w:sz w:val="23"/>
+          <w:szCs w:val="23"/>
+          <w:shd w:val="clear" w:color="auto" w:fill="FFFFFF"/>
+        </w:rPr>
+        <w:t>S</w:t>
+      </w:r>
+      <w:r>
+        <w:rPr>
+          <w:rFonts w:ascii="Verdana" w:hAnsi="Verdana"/>
+          <w:color w:val="000000"/>
+          <w:sz w:val="23"/>
+          <w:szCs w:val="23"/>
+          <w:shd w:val="clear" w:color="auto" w:fill="FFFFFF"/>
+        </w:rPr>
+        <w:t>pecifies a section that is quoted from another source</w:t>
+      </w:r>
+      <w:r>
+        <w:rPr>
+          <w:rFonts w:ascii="Verdana" w:hAnsi="Verdana"/>
+          <w:color w:val="000000"/>
+          <w:sz w:val="23"/>
+          <w:szCs w:val="23"/>
+          <w:shd w:val="clear" w:color="auto" w:fill="FFFFFF"/>
+        </w:rPr>
+        <w:t>.</w:t>
+      </w:r>
+    </w:p>
+    <w:p>
+      <w:pPr>
+        <w:shd w:val="clear" w:color="auto" w:fill="FFFFFF"/>
+        <w:spacing w:after="0" w:line="240" w:lineRule="auto"/>
+        <w:rPr>
+          <w:rStyle w:val="tagcolor"/>
+          <w:rFonts w:cstheme="minorHAnsi"/>
+          <w:sz w:val="28"/>
+          <w:szCs w:val="28"/>
+        </w:rPr>
+      </w:pPr>
+      <w:r>
+        <w:rPr>
+          <w:rFonts w:ascii="Verdana" w:hAnsi="Verdana"/>
+          <w:color w:val="000000"/>
+          <w:sz w:val="23"/>
+          <w:szCs w:val="23"/>
+          <w:shd w:val="clear" w:color="auto" w:fill="FFFFFF"/>
+        </w:rPr>
+        <w:t>Eg</w:t>
+      </w:r>
+      <w:r>
+        <w:rPr>
+          <w:rFonts w:cstheme="minorHAnsi"/>
+          <w:sz w:val="28"/>
+          <w:szCs w:val="28"/>
+          <w:shd w:val="clear" w:color="auto" w:fill="FFFFFF"/>
+        </w:rPr>
+        <w:t xml:space="preserve">: </w:t>
+      </w:r>
+      <w:r>
+        <w:rPr>
+          <w:rStyle w:val="tagcolor"/>
+          <w:rFonts w:cstheme="minorHAnsi"/>
+          <w:sz w:val="28"/>
+          <w:szCs w:val="28"/>
+        </w:rPr>
+        <w:t>&lt;</w:t>
+      </w:r>
+      <w:r>
+        <w:rPr>
+          <w:rStyle w:val="tagnamecolor"/>
+          <w:rFonts w:cstheme="minorHAnsi"/>
+          <w:sz w:val="28"/>
+          <w:szCs w:val="28"/>
+        </w:rPr>
+        <w:t>blockquote</w:t>
+      </w:r>
+      <w:r>
+        <w:rPr>
+          <w:rStyle w:val="attributecolor"/>
+          <w:rFonts w:cstheme="minorHAnsi"/>
+          <w:sz w:val="28"/>
+          <w:szCs w:val="28"/>
+        </w:rPr>
+        <w:t> cite</w:t>
+      </w:r>
+      <w:r>
+        <w:rPr>
+          <w:rStyle w:val="attributevaluecolor"/>
+          <w:rFonts w:cstheme="minorHAnsi"/>
+          <w:sz w:val="28"/>
+          <w:szCs w:val="28"/>
+        </w:rPr>
+        <w:t>="http://www.worldwildlife.org/who/index.html"</w:t>
+      </w:r>
+      <w:r>
+        <w:rPr>
+          <w:rStyle w:val="tagcolor"/>
+          <w:rFonts w:cstheme="minorHAnsi"/>
+          <w:sz w:val="28"/>
+          <w:szCs w:val="28"/>
+        </w:rPr>
+        <w:t>&gt;</w:t>
+      </w:r>
+      <w:r>
+        <w:rPr>
+          <w:rFonts w:cstheme="minorHAnsi"/>
+          <w:sz w:val="28"/>
+          <w:szCs w:val="28"/>
+        </w:rPr>
+        <w:br/>
+      </w:r>
+      <w:r>
+        <w:rPr>
+          <w:rFonts w:cstheme="minorHAnsi"/>
+          <w:sz w:val="28"/>
+          <w:szCs w:val="28"/>
+          <w:shd w:val="clear" w:color="auto" w:fill="FFFFFF"/>
+        </w:rPr>
+        <w:t>For 50 years, WWF has been protecting the future of nature. The world's leading conservation organization, WWF works in 100 countries and is supported by 1.2 million members in the United States and close to 5 million globally.</w:t>
+      </w:r>
+      <w:r>
+        <w:rPr>
+          <w:rFonts w:cstheme="minorHAnsi"/>
+          <w:sz w:val="28"/>
+          <w:szCs w:val="28"/>
+        </w:rPr>
+        <w:br/>
+      </w:r>
+      <w:r>
+        <w:rPr>
+          <w:rStyle w:val="tagcolor"/>
+          <w:rFonts w:cstheme="minorHAnsi"/>
+          <w:sz w:val="28"/>
+          <w:szCs w:val="28"/>
+        </w:rPr>
+        <w:t>&lt;</w:t>
+      </w:r>
+      <w:r>
+        <w:rPr>
+          <w:rStyle w:val="tagnamecolor"/>
+          <w:rFonts w:cstheme="minorHAnsi"/>
+          <w:sz w:val="28"/>
+          <w:szCs w:val="28"/>
+        </w:rPr>
+        <w:t>/blockquote</w:t>
+      </w:r>
+      <w:r>
+        <w:rPr>
+          <w:rStyle w:val="tagcolor"/>
+          <w:rFonts w:cstheme="minorHAnsi"/>
+          <w:sz w:val="28"/>
+          <w:szCs w:val="28"/>
+        </w:rPr>
+        <w:t>&gt;</w:t>
+      </w:r>
+    </w:p>
+    <w:p>
+      <w:pPr>
+        <w:shd w:val="clear" w:color="auto" w:fill="FFFFFF"/>
+        <w:spacing w:after="0" w:line="240" w:lineRule="auto"/>
+        <w:rPr>
+          <w:rFonts w:eastAsia="Times New Roman" w:cstheme="minorHAnsi"/>
+          <w:sz w:val="36"/>
+          <w:szCs w:val="36"/>
+          <w:lang w:eastAsia="en-IN"/>
+        </w:rPr>
+      </w:pPr>
+    </w:p>
+    <w:p>
+      <w:pPr>
+        <w:shd w:val="clear" w:color="auto" w:fill="FFFFFF"/>
+        <w:spacing w:after="0" w:line="240" w:lineRule="auto"/>
+        <w:jc w:val="both"/>
+        <w:rPr>
+          <w:rFonts w:ascii="Verdana" w:hAnsi="Verdana"/>
+          <w:color w:val="000000"/>
+          <w:sz w:val="23"/>
+          <w:szCs w:val="23"/>
+          <w:shd w:val="clear" w:color="auto" w:fill="FFFFFF"/>
+        </w:rPr>
+      </w:pPr>
+      <w:r>
+        <w:rPr>
+          <w:rFonts w:eastAsia="Times New Roman" w:cstheme="minorHAnsi"/>
+          <w:color w:val="222222"/>
+          <w:sz w:val="28"/>
+          <w:szCs w:val="28"/>
+          <w:lang w:eastAsia="en-IN"/>
+        </w:rPr>
+        <w:t>19.</w:t>
+      </w:r>
+      <w:r>
+        <w:rPr>
+          <w:rFonts w:eastAsia="Times New Roman" w:cstheme="minorHAnsi"/>
+          <w:color w:val="222222"/>
+          <w:sz w:val="28"/>
+          <w:szCs w:val="28"/>
+          <w:lang w:eastAsia="en-IN"/>
+        </w:rPr>
+        <w:t xml:space="preserve"> </w:t>
+      </w:r>
+      <w:r>
+        <w:rPr>
+          <w:rFonts w:eastAsia="Times New Roman" w:cstheme="minorHAnsi"/>
+          <w:b/>
+          <w:bCs/>
+          <w:color w:val="222222"/>
+          <w:sz w:val="28"/>
+          <w:szCs w:val="28"/>
+          <w:lang w:eastAsia="en-IN"/>
+        </w:rPr>
+        <w:t>&lt;body&gt;</w:t>
+      </w:r>
+      <w:r>
+        <w:rPr>
+          <w:rFonts w:eastAsia="Times New Roman" w:cstheme="minorHAnsi"/>
+          <w:color w:val="222222"/>
+          <w:sz w:val="28"/>
+          <w:szCs w:val="28"/>
+          <w:lang w:eastAsia="en-IN"/>
+        </w:rPr>
+        <w:t> </w:t>
+      </w:r>
+      <w:r>
+        <w:rPr>
+          <w:rFonts w:eastAsia="Times New Roman" w:cstheme="minorHAnsi"/>
+          <w:color w:val="222222"/>
+          <w:sz w:val="28"/>
+          <w:szCs w:val="28"/>
+          <w:lang w:eastAsia="en-IN"/>
+        </w:rPr>
+        <w:t xml:space="preserve">- </w:t>
+      </w:r>
+      <w:r>
+        <w:rPr>
+          <w:rFonts w:ascii="Verdana" w:hAnsi="Verdana"/>
+          <w:color w:val="000000"/>
+          <w:sz w:val="23"/>
+          <w:szCs w:val="23"/>
+          <w:shd w:val="clear" w:color="auto" w:fill="FFFFFF"/>
+        </w:rPr>
+        <w:t>D</w:t>
+      </w:r>
+      <w:r>
+        <w:rPr>
+          <w:rFonts w:ascii="Verdana" w:hAnsi="Verdana"/>
+          <w:color w:val="000000"/>
+          <w:sz w:val="23"/>
+          <w:szCs w:val="23"/>
+          <w:shd w:val="clear" w:color="auto" w:fill="FFFFFF"/>
+        </w:rPr>
+        <w:t>efines the document's body.</w:t>
+      </w:r>
+      <w:r>
+        <w:rPr>
+          <w:rFonts w:ascii="Verdana" w:hAnsi="Verdana"/>
+          <w:color w:val="000000"/>
+          <w:sz w:val="23"/>
+          <w:szCs w:val="23"/>
+          <w:shd w:val="clear" w:color="auto" w:fill="FFFFFF"/>
+        </w:rPr>
+        <w:t xml:space="preserve"> It contains all the elements that is displayed to the end user.</w:t>
+      </w:r>
+    </w:p>
+    <w:p>
+      <w:pPr>
+        <w:shd w:val="clear" w:color="auto" w:fill="FFFFFF"/>
+        <w:spacing w:after="0" w:line="240" w:lineRule="auto"/>
+        <w:jc w:val="both"/>
+        <w:rPr>
+          <w:rFonts w:ascii="Verdana" w:hAnsi="Verdana"/>
+          <w:color w:val="000000"/>
+          <w:sz w:val="23"/>
+          <w:szCs w:val="23"/>
+          <w:shd w:val="clear" w:color="auto" w:fill="FFFFFF"/>
+        </w:rPr>
+      </w:pPr>
+      <w:r>
+        <w:rPr>
+          <w:rFonts w:ascii="Verdana" w:hAnsi="Verdana"/>
+          <w:color w:val="000000"/>
+          <w:sz w:val="23"/>
+          <w:szCs w:val="23"/>
+          <w:shd w:val="clear" w:color="auto" w:fill="FFFFFF"/>
+        </w:rPr>
+        <w:t>Eg: &lt;body&gt;</w:t>
+      </w:r>
+    </w:p>
+    <w:p>
+      <w:pPr>
+        <w:shd w:val="clear" w:color="auto" w:fill="FFFFFF"/>
+        <w:spacing w:after="0" w:line="240" w:lineRule="auto"/>
+        <w:jc w:val="both"/>
+        <w:rPr>
+          <w:rFonts w:ascii="Verdana" w:hAnsi="Verdana"/>
+          <w:color w:val="000000"/>
+          <w:sz w:val="23"/>
+          <w:szCs w:val="23"/>
+          <w:shd w:val="clear" w:color="auto" w:fill="FFFFFF"/>
+        </w:rPr>
+      </w:pPr>
+      <w:r>
+        <w:rPr>
+          <w:rFonts w:ascii="Verdana" w:hAnsi="Verdana"/>
+          <w:color w:val="000000"/>
+          <w:sz w:val="23"/>
+          <w:szCs w:val="23"/>
+          <w:shd w:val="clear" w:color="auto" w:fill="FFFFFF"/>
+        </w:rPr>
+        <w:t>&lt;h1&gt;Heading 1&lt;/h1&gt;</w:t>
+      </w:r>
+    </w:p>
+    <w:p>
+      <w:pPr>
+        <w:shd w:val="clear" w:color="auto" w:fill="FFFFFF"/>
+        <w:spacing w:after="0" w:line="240" w:lineRule="auto"/>
+        <w:jc w:val="both"/>
+        <w:rPr>
+          <w:rFonts w:ascii="Verdana" w:hAnsi="Verdana"/>
+          <w:color w:val="000000"/>
+          <w:sz w:val="23"/>
+          <w:szCs w:val="23"/>
+          <w:shd w:val="clear" w:color="auto" w:fill="FFFFFF"/>
+        </w:rPr>
+      </w:pPr>
+      <w:r>
+        <w:rPr>
+          <w:rFonts w:ascii="Verdana" w:hAnsi="Verdana"/>
+          <w:color w:val="000000"/>
+          <w:sz w:val="23"/>
+          <w:szCs w:val="23"/>
+          <w:shd w:val="clear" w:color="auto" w:fill="FFFFFF"/>
+        </w:rPr>
+        <w:t>&lt;p&gt;This is a paragra</w:t>
+      </w:r>
+      <w:r>
+        <w:rPr>
+          <w:rFonts w:ascii="Verdana" w:hAnsi="Verdana"/>
+          <w:color w:val="000000"/>
+          <w:sz w:val="23"/>
+          <w:szCs w:val="23"/>
+          <w:shd w:val="clear" w:color="auto" w:fill="FFFFFF"/>
+        </w:rPr>
+        <w:t xml:space="preserve">ph. </w:t>
+      </w:r>
+      <w:r>
+        <w:rPr>
+          <w:rFonts w:ascii="Verdana" w:hAnsi="Verdana"/>
+          <w:color w:val="000000"/>
+          <w:sz w:val="23"/>
+          <w:szCs w:val="23"/>
+          <w:shd w:val="clear" w:color="auto" w:fill="FFFFFF"/>
+        </w:rPr>
+        <w:t>&lt;/p&gt;</w:t>
+      </w:r>
+    </w:p>
+    <w:p>
+      <w:pPr>
+        <w:shd w:val="clear" w:color="auto" w:fill="FFFFFF"/>
+        <w:spacing w:after="0" w:line="240" w:lineRule="auto"/>
+        <w:jc w:val="both"/>
+        <w:rPr>
+          <w:rFonts w:ascii="Verdana" w:hAnsi="Verdana"/>
+          <w:color w:val="000000"/>
+          <w:sz w:val="23"/>
+          <w:szCs w:val="23"/>
+          <w:shd w:val="clear" w:color="auto" w:fill="FFFFFF"/>
+        </w:rPr>
+      </w:pPr>
+      <w:r>
+        <w:rPr>
+          <w:rFonts w:ascii="Verdana" w:hAnsi="Verdana"/>
+          <w:color w:val="000000"/>
+          <w:sz w:val="23"/>
+          <w:szCs w:val="23"/>
+          <w:shd w:val="clear" w:color="auto" w:fill="FFFFFF"/>
+        </w:rPr>
+        <w:t>&lt;/body&gt;</w:t>
+      </w:r>
+    </w:p>
+    <w:p>
+      <w:pPr>
+        <w:shd w:val="clear" w:color="auto" w:fill="FFFFFF"/>
+        <w:spacing w:after="0" w:line="240" w:lineRule="auto"/>
+        <w:jc w:val="both"/>
+        <w:rPr>
+          <w:rFonts w:eastAsia="Times New Roman" w:cstheme="minorHAnsi"/>
+          <w:color w:val="222222"/>
+          <w:sz w:val="28"/>
+          <w:szCs w:val="28"/>
+          <w:lang w:eastAsia="en-IN"/>
+        </w:rPr>
+      </w:pPr>
+    </w:p>
+    <w:p>
+      <w:pPr>
+        <w:shd w:val="clear" w:color="auto" w:fill="FFFFFF"/>
+        <w:spacing w:after="0" w:line="240" w:lineRule="auto"/>
+        <w:jc w:val="both"/>
+        <w:rPr>
+          <w:rFonts w:eastAsia="Times New Roman" w:cstheme="minorHAnsi"/>
+          <w:color w:val="222222"/>
+          <w:sz w:val="28"/>
+          <w:szCs w:val="28"/>
+          <w:lang w:eastAsia="en-IN"/>
+        </w:rPr>
+      </w:pPr>
+      <w:r>
+        <w:rPr>
+          <w:rFonts w:eastAsia="Times New Roman" w:cstheme="minorHAnsi"/>
+          <w:color w:val="222222"/>
+          <w:sz w:val="28"/>
+          <w:szCs w:val="28"/>
+          <w:lang w:eastAsia="en-IN"/>
+        </w:rPr>
+        <w:lastRenderedPageBreak/>
+        <w:t>20.</w:t>
+      </w:r>
+      <w:r>
+        <w:rPr>
+          <w:rFonts w:eastAsia="Times New Roman" w:cstheme="minorHAnsi"/>
+          <w:color w:val="222222"/>
+          <w:sz w:val="28"/>
+          <w:szCs w:val="28"/>
+          <w:lang w:eastAsia="en-IN"/>
+        </w:rPr>
+        <w:t xml:space="preserve"> </w:t>
+      </w:r>
+      <w:r>
+        <w:rPr>
+          <w:rFonts w:eastAsia="Times New Roman" w:cstheme="minorHAnsi"/>
+          <w:b/>
+          <w:bCs/>
+          <w:color w:val="222222"/>
+          <w:sz w:val="28"/>
+          <w:szCs w:val="28"/>
+          <w:lang w:eastAsia="en-IN"/>
+        </w:rPr>
+        <w:t>&lt;br&gt; </w:t>
+      </w:r>
+      <w:r>
+        <w:rPr>
+          <w:rFonts w:eastAsia="Times New Roman" w:cstheme="minorHAnsi"/>
+          <w:color w:val="222222"/>
+          <w:sz w:val="28"/>
+          <w:szCs w:val="28"/>
+          <w:lang w:eastAsia="en-IN"/>
+        </w:rPr>
+        <w:t>- Line break. Takes text to the next line.</w:t>
+      </w:r>
+    </w:p>
+    <w:p>
+      <w:pPr>
+        <w:shd w:val="clear" w:color="auto" w:fill="FFFFFF"/>
+        <w:spacing w:after="0" w:line="240" w:lineRule="auto"/>
+        <w:jc w:val="both"/>
+        <w:rPr>
+          <w:rFonts w:eastAsia="Times New Roman" w:cstheme="minorHAnsi"/>
+          <w:color w:val="222222"/>
+          <w:sz w:val="28"/>
+          <w:szCs w:val="28"/>
+          <w:lang w:eastAsia="en-IN"/>
+        </w:rPr>
+      </w:pPr>
+      <w:r>
+        <w:rPr>
+          <w:rFonts w:eastAsia="Times New Roman" w:cstheme="minorHAnsi"/>
+          <w:color w:val="222222"/>
+          <w:sz w:val="28"/>
+          <w:szCs w:val="28"/>
+          <w:lang w:eastAsia="en-IN"/>
+        </w:rPr>
+        <w:t>Eg: &lt;p&gt;This is the first line. &lt;br&gt; This is the second line.&lt;/p&gt;</w:t>
+      </w:r>
+    </w:p>
+    <w:p>
+      <w:pPr>
+        <w:shd w:val="clear" w:color="auto" w:fill="FFFFFF"/>
+        <w:spacing w:after="0" w:line="240" w:lineRule="auto"/>
+        <w:jc w:val="both"/>
+        <w:rPr>
+          <w:rFonts w:eastAsia="Times New Roman" w:cstheme="minorHAnsi"/>
+          <w:color w:val="222222"/>
+          <w:sz w:val="28"/>
+          <w:szCs w:val="28"/>
+          <w:lang w:eastAsia="en-IN"/>
+        </w:rPr>
+      </w:pPr>
+    </w:p>
+    <w:p>
+      <w:pPr>
+        <w:shd w:val="clear" w:color="auto" w:fill="FFFFFF"/>
+        <w:spacing w:after="0" w:line="240" w:lineRule="auto"/>
+        <w:jc w:val="both"/>
+        <w:rPr>
+          <w:rFonts w:ascii="Verdana" w:hAnsi="Verdana"/>
+          <w:color w:val="000000"/>
+          <w:sz w:val="23"/>
+          <w:szCs w:val="23"/>
+          <w:shd w:val="clear" w:color="auto" w:fill="FFFFFF"/>
+        </w:rPr>
+      </w:pPr>
+      <w:r>
+        <w:rPr>
+          <w:rFonts w:eastAsia="Times New Roman" w:cstheme="minorHAnsi"/>
+          <w:color w:val="222222"/>
+          <w:sz w:val="28"/>
+          <w:szCs w:val="28"/>
+          <w:lang w:eastAsia="en-IN"/>
+        </w:rPr>
+        <w:t>21.</w:t>
+      </w:r>
+      <w:r>
+        <w:rPr>
+          <w:rFonts w:eastAsia="Times New Roman" w:cstheme="minorHAnsi"/>
+          <w:color w:val="222222"/>
+          <w:sz w:val="28"/>
+          <w:szCs w:val="28"/>
+          <w:lang w:eastAsia="en-IN"/>
+        </w:rPr>
+        <w:t xml:space="preserve"> </w:t>
+      </w:r>
+      <w:r>
+        <w:rPr>
+          <w:rFonts w:eastAsia="Times New Roman" w:cstheme="minorHAnsi"/>
+          <w:b/>
+          <w:bCs/>
+          <w:color w:val="222222"/>
+          <w:sz w:val="28"/>
+          <w:szCs w:val="28"/>
+          <w:lang w:eastAsia="en-IN"/>
+        </w:rPr>
+        <w:t>&lt;button&gt;</w:t>
+      </w:r>
+      <w:r>
+        <w:rPr>
+          <w:rFonts w:eastAsia="Times New Roman" w:cstheme="minorHAnsi"/>
+          <w:b/>
+          <w:bCs/>
+          <w:color w:val="222222"/>
+          <w:sz w:val="28"/>
+          <w:szCs w:val="28"/>
+          <w:lang w:eastAsia="en-IN"/>
+        </w:rPr>
+        <w:t xml:space="preserve"> </w:t>
+      </w:r>
+      <w:r>
+        <w:rPr>
+          <w:rFonts w:eastAsia="Times New Roman" w:cstheme="minorHAnsi"/>
+          <w:color w:val="222222"/>
+          <w:sz w:val="28"/>
+          <w:szCs w:val="28"/>
+          <w:lang w:eastAsia="en-IN"/>
+        </w:rPr>
+        <w:t xml:space="preserve">- </w:t>
+      </w:r>
+      <w:r>
+        <w:rPr>
+          <w:rFonts w:ascii="Verdana" w:hAnsi="Verdana"/>
+          <w:color w:val="000000"/>
+          <w:sz w:val="23"/>
+          <w:szCs w:val="23"/>
+          <w:shd w:val="clear" w:color="auto" w:fill="FFFFFF"/>
+        </w:rPr>
+        <w:t>D</w:t>
+      </w:r>
+      <w:r>
+        <w:rPr>
+          <w:rFonts w:ascii="Verdana" w:hAnsi="Verdana"/>
+          <w:color w:val="000000"/>
+          <w:sz w:val="23"/>
+          <w:szCs w:val="23"/>
+          <w:shd w:val="clear" w:color="auto" w:fill="FFFFFF"/>
+        </w:rPr>
+        <w:t>efines a clickable button.</w:t>
+      </w:r>
+    </w:p>
+    <w:p>
+      <w:pPr>
+        <w:shd w:val="clear" w:color="auto" w:fill="FFFFFF"/>
+        <w:spacing w:after="0" w:line="240" w:lineRule="auto"/>
+        <w:jc w:val="both"/>
+        <w:rPr>
+          <w:rStyle w:val="tagcolor"/>
+          <w:rFonts w:cstheme="minorHAnsi"/>
+          <w:sz w:val="28"/>
+          <w:szCs w:val="28"/>
+        </w:rPr>
+      </w:pPr>
+      <w:r>
+        <w:rPr>
+          <w:rFonts w:ascii="Verdana" w:hAnsi="Verdana"/>
+          <w:color w:val="000000"/>
+          <w:sz w:val="23"/>
+          <w:szCs w:val="23"/>
+          <w:shd w:val="clear" w:color="auto" w:fill="FFFFFF"/>
+        </w:rPr>
+        <w:t>Eg</w:t>
+      </w:r>
+      <w:r>
+        <w:rPr>
+          <w:rFonts w:cstheme="minorHAnsi"/>
+          <w:sz w:val="28"/>
+          <w:szCs w:val="28"/>
+          <w:shd w:val="clear" w:color="auto" w:fill="FFFFFF"/>
+        </w:rPr>
+        <w:t xml:space="preserve">: </w:t>
+      </w:r>
+      <w:r>
+        <w:rPr>
+          <w:rStyle w:val="tagcolor"/>
+          <w:rFonts w:cstheme="minorHAnsi"/>
+          <w:sz w:val="28"/>
+          <w:szCs w:val="28"/>
+        </w:rPr>
+        <w:t>&lt;</w:t>
+      </w:r>
+      <w:r>
+        <w:rPr>
+          <w:rStyle w:val="tagnamecolor"/>
+          <w:rFonts w:cstheme="minorHAnsi"/>
+          <w:sz w:val="28"/>
+          <w:szCs w:val="28"/>
+        </w:rPr>
+        <w:t>button</w:t>
+      </w:r>
+      <w:r>
+        <w:rPr>
+          <w:rStyle w:val="attributecolor"/>
+          <w:rFonts w:cstheme="minorHAnsi"/>
+          <w:sz w:val="28"/>
+          <w:szCs w:val="28"/>
+        </w:rPr>
+        <w:t> type</w:t>
+      </w:r>
+      <w:r>
+        <w:rPr>
+          <w:rStyle w:val="attributevaluecolor"/>
+          <w:rFonts w:cstheme="minorHAnsi"/>
+          <w:sz w:val="28"/>
+          <w:szCs w:val="28"/>
+        </w:rPr>
+        <w:t>="button"</w:t>
+      </w:r>
+      <w:r>
+        <w:rPr>
+          <w:rStyle w:val="tagcolor"/>
+          <w:rFonts w:cstheme="minorHAnsi"/>
+          <w:sz w:val="28"/>
+          <w:szCs w:val="28"/>
+        </w:rPr>
+        <w:t>&gt;</w:t>
+      </w:r>
+      <w:r>
+        <w:rPr>
+          <w:rFonts w:cstheme="minorHAnsi"/>
+          <w:sz w:val="28"/>
+          <w:szCs w:val="28"/>
+          <w:shd w:val="clear" w:color="auto" w:fill="FFFFFF"/>
+        </w:rPr>
+        <w:t>Book a Table</w:t>
+      </w:r>
+      <w:r>
+        <w:rPr>
+          <w:rStyle w:val="tagcolor"/>
+          <w:rFonts w:cstheme="minorHAnsi"/>
+          <w:sz w:val="28"/>
+          <w:szCs w:val="28"/>
+        </w:rPr>
+        <w:t>&lt;</w:t>
+      </w:r>
+      <w:r>
+        <w:rPr>
+          <w:rStyle w:val="tagnamecolor"/>
+          <w:rFonts w:cstheme="minorHAnsi"/>
+          <w:sz w:val="28"/>
+          <w:szCs w:val="28"/>
+        </w:rPr>
+        <w:t>/button</w:t>
+      </w:r>
+      <w:r>
+        <w:rPr>
+          <w:rStyle w:val="tagcolor"/>
+          <w:rFonts w:cstheme="minorHAnsi"/>
+          <w:sz w:val="28"/>
+          <w:szCs w:val="28"/>
+        </w:rPr>
+        <w:t>&gt;</w:t>
+      </w:r>
+    </w:p>
+    <w:p>
+      <w:pPr>
+        <w:shd w:val="clear" w:color="auto" w:fill="FFFFFF"/>
+        <w:spacing w:after="0" w:line="240" w:lineRule="auto"/>
+        <w:jc w:val="both"/>
+        <w:rPr>
+          <w:rFonts w:eastAsia="Times New Roman" w:cstheme="minorHAnsi"/>
+          <w:sz w:val="36"/>
+          <w:szCs w:val="36"/>
+          <w:lang w:eastAsia="en-IN"/>
+        </w:rPr>
+      </w:pPr>
+    </w:p>
+    <w:p>
+      <w:pPr>
+        <w:shd w:val="clear" w:color="auto" w:fill="FFFFFF"/>
+        <w:spacing w:after="0" w:line="240" w:lineRule="auto"/>
+        <w:jc w:val="both"/>
+        <w:rPr>
+          <w:rFonts w:eastAsia="Times New Roman" w:cstheme="minorHAnsi"/>
+          <w:color w:val="222222"/>
+          <w:sz w:val="28"/>
+          <w:szCs w:val="28"/>
+          <w:lang w:eastAsia="en-IN"/>
+        </w:rPr>
+      </w:pPr>
+      <w:r>
+        <w:rPr>
+          <w:rFonts w:eastAsia="Times New Roman" w:cstheme="minorHAnsi"/>
+          <w:color w:val="222222"/>
+          <w:sz w:val="28"/>
+          <w:szCs w:val="28"/>
+          <w:lang w:eastAsia="en-IN"/>
+        </w:rPr>
+        <w:t>22.</w:t>
+      </w:r>
+      <w:r>
+        <w:rPr>
+          <w:rFonts w:eastAsia="Times New Roman" w:cstheme="minorHAnsi"/>
+          <w:color w:val="222222"/>
+          <w:sz w:val="28"/>
+          <w:szCs w:val="28"/>
+          <w:lang w:eastAsia="en-IN"/>
+        </w:rPr>
+        <w:t xml:space="preserve"> </w:t>
+      </w:r>
+      <w:r>
+        <w:rPr>
+          <w:rFonts w:eastAsia="Times New Roman" w:cstheme="minorHAnsi"/>
+          <w:b/>
+          <w:bCs/>
+          <w:color w:val="222222"/>
+          <w:sz w:val="28"/>
+          <w:szCs w:val="28"/>
+          <w:lang w:eastAsia="en-IN"/>
+        </w:rPr>
+        <w:t>&lt;canvas&gt;</w:t>
+      </w:r>
+      <w:r>
+        <w:rPr>
+          <w:rFonts w:eastAsia="Times New Roman" w:cstheme="minorHAnsi"/>
+          <w:b/>
+          <w:bCs/>
+          <w:color w:val="222222"/>
+          <w:sz w:val="28"/>
+          <w:szCs w:val="28"/>
+          <w:lang w:eastAsia="en-IN"/>
+        </w:rPr>
+        <w:t xml:space="preserve"> </w:t>
+      </w:r>
+      <w:r>
+        <w:rPr>
+          <w:rFonts w:eastAsia="Times New Roman" w:cstheme="minorHAnsi"/>
+          <w:color w:val="222222"/>
+          <w:sz w:val="28"/>
+          <w:szCs w:val="28"/>
+          <w:lang w:eastAsia="en-IN"/>
+        </w:rPr>
+        <w:t xml:space="preserve">- </w:t>
+      </w:r>
+      <w:r>
+        <w:rPr>
+          <w:rFonts w:ascii="Verdana" w:hAnsi="Verdana"/>
+          <w:color w:val="000000"/>
+          <w:sz w:val="23"/>
+          <w:szCs w:val="23"/>
+          <w:shd w:val="clear" w:color="auto" w:fill="FFFFFF"/>
+        </w:rPr>
+        <w:t>U</w:t>
+      </w:r>
+      <w:r>
+        <w:rPr>
+          <w:rFonts w:ascii="Verdana" w:hAnsi="Verdana"/>
+          <w:color w:val="000000"/>
+          <w:sz w:val="23"/>
+          <w:szCs w:val="23"/>
+          <w:shd w:val="clear" w:color="auto" w:fill="FFFFFF"/>
+        </w:rPr>
+        <w:t>sed to draw graphics, on the fly, via scripting (usually JavaScript).</w:t>
       </w:r>
     </w:p>
     <w:p>
@@ -4165,29 +4730,7 @@
           <w:szCs w:val="28"/>
           <w:lang w:eastAsia="en-IN"/>
         </w:rPr>
-        <w:t>24.&lt;</w:t>
-      </w:r>
-      <w:proofErr w:type="spellStart"/>
-      <w:r>
-        <w:rPr>
-          <w:rFonts w:eastAsia="Times New Roman" w:cstheme="minorHAnsi"/>
-          <w:color w:val="222222"/>
-          <w:sz w:val="28"/>
-          <w:szCs w:val="28"/>
-          <w:lang w:eastAsia="en-IN"/>
-        </w:rPr>
-        <w:t>center</w:t>
-      </w:r>
-      <w:proofErr w:type="spellEnd"/>
-      <w:r>
-        <w:rPr>
-          <w:rFonts w:eastAsia="Times New Roman" w:cstheme="minorHAnsi"/>
-          <w:color w:val="222222"/>
-          <w:sz w:val="28"/>
-          <w:szCs w:val="28"/>
-          <w:lang w:eastAsia="en-IN"/>
-        </w:rPr>
-        <w:t>&gt;</w:t>
+        <w:t>24.&lt;center&gt;</w:t>
       </w:r>
     </w:p>
     <w:p>
@@ -4283,29 +4826,7 @@
           <w:szCs w:val="28"/>
           <w:lang w:eastAsia="en-IN"/>
         </w:rPr>
-        <w:t>28.&lt;</w:t>
-      </w:r>
-      <w:proofErr w:type="spellStart"/>
-      <w:r>
-        <w:rPr>
-          <w:rFonts w:eastAsia="Times New Roman" w:cstheme="minorHAnsi"/>
-          <w:color w:val="222222"/>
-          <w:sz w:val="28"/>
-          <w:szCs w:val="28"/>
-          <w:lang w:eastAsia="en-IN"/>
-        </w:rPr>
-        <w:t>colgroup</w:t>
-      </w:r>
-      <w:proofErr w:type="spellEnd"/>
-      <w:r>
-        <w:rPr>
-          <w:rFonts w:eastAsia="Times New Roman" w:cstheme="minorHAnsi"/>
-          <w:color w:val="222222"/>
-          <w:sz w:val="28"/>
-          <w:szCs w:val="28"/>
-          <w:lang w:eastAsia="en-IN"/>
-        </w:rPr>
-        <w:t>&gt;</w:t>
+        <w:t>28.&lt;colgroup&gt;</w:t>
       </w:r>
     </w:p>
     <w:p>
@@ -4353,75 +4874,31 @@
           <w:szCs w:val="28"/>
           <w:lang w:eastAsia="en-IN"/>
         </w:rPr>
-        <w:t>30.&lt;</w:t>
-      </w:r>
-      <w:proofErr w:type="spellStart"/>
-      <w:r>
-        <w:rPr>
-          <w:rFonts w:eastAsia="Times New Roman" w:cstheme="minorHAnsi"/>
-          <w:color w:val="222222"/>
-          <w:sz w:val="28"/>
-          <w:szCs w:val="28"/>
-          <w:lang w:eastAsia="en-IN"/>
-        </w:rPr>
-        <w:t>datalist</w:t>
-      </w:r>
-      <w:proofErr w:type="spellEnd"/>
-      <w:r>
-        <w:rPr>
-          <w:rFonts w:eastAsia="Times New Roman" w:cstheme="minorHAnsi"/>
-          <w:color w:val="222222"/>
-          <w:sz w:val="28"/>
-          <w:szCs w:val="28"/>
-          <w:lang w:eastAsia="en-IN"/>
-        </w:rPr>
-        <w:t>&gt; </w:t>
-      </w:r>
-    </w:p>
-    <w:p>
-      <w:pPr>
-        <w:shd w:val="clear" w:color="auto" w:fill="FFFFFF"/>
-        <w:spacing w:after="0" w:line="240" w:lineRule="auto"/>
-        <w:jc w:val="both"/>
-        <w:rPr>
-          <w:rFonts w:eastAsia="Times New Roman" w:cstheme="minorHAnsi"/>
-          <w:color w:val="222222"/>
-          <w:sz w:val="28"/>
-          <w:szCs w:val="28"/>
-          <w:lang w:eastAsia="en-IN"/>
-        </w:rPr>
-      </w:pPr>
-      <w:r>
-        <w:rPr>
-          <w:rFonts w:eastAsia="Times New Roman" w:cstheme="minorHAnsi"/>
-          <w:color w:val="222222"/>
-          <w:sz w:val="28"/>
-          <w:szCs w:val="28"/>
-          <w:lang w:eastAsia="en-IN"/>
-        </w:rPr>
-        <w:t xml:space="preserve">Tomorrow </w:t>
-      </w:r>
-      <w:proofErr w:type="gramStart"/>
-      <w:r>
-        <w:rPr>
-          <w:rFonts w:eastAsia="Times New Roman" w:cstheme="minorHAnsi"/>
-          <w:color w:val="222222"/>
-          <w:sz w:val="28"/>
-          <w:szCs w:val="28"/>
-          <w:lang w:eastAsia="en-IN"/>
-        </w:rPr>
-        <w:t>topics .</w:t>
-      </w:r>
-      <w:proofErr w:type="gramEnd"/>
-      <w:r>
-        <w:rPr>
-          <w:rFonts w:eastAsia="Times New Roman" w:cstheme="minorHAnsi"/>
-          <w:color w:val="222222"/>
-          <w:sz w:val="28"/>
-          <w:szCs w:val="28"/>
-          <w:lang w:eastAsia="en-IN"/>
-        </w:rPr>
-        <w:t xml:space="preserve"> Please workout these tags.</w:t>
+        <w:t>30.&lt;datalist&gt; </w:t>
+      </w:r>
+    </w:p>
+    <w:p>
+      <w:pPr>
+        <w:shd w:val="clear" w:color="auto" w:fill="FFFFFF"/>
+        <w:spacing w:after="0" w:line="240" w:lineRule="auto"/>
+        <w:jc w:val="both"/>
+        <w:rPr>
+          <w:rFonts w:eastAsia="Times New Roman" w:cstheme="minorHAnsi"/>
+          <w:color w:val="222222"/>
+          <w:sz w:val="28"/>
+          <w:szCs w:val="28"/>
+          <w:lang w:eastAsia="en-IN"/>
+        </w:rPr>
+      </w:pPr>
+      <w:r>
+        <w:rPr>
+          <w:rFonts w:eastAsia="Times New Roman" w:cstheme="minorHAnsi"/>
+          <w:color w:val="222222"/>
+          <w:sz w:val="28"/>
+          <w:szCs w:val="28"/>
+          <w:lang w:eastAsia="en-IN"/>
+        </w:rPr>
+        <w:t>Tomorrow topics . Please workout these tags.</w:t>
       </w:r>
     </w:p>
     <w:p>

</xml_diff>